<commit_message>
Pequeño avance en el documentro de la entrega. Punto 2 Estimacion de Costes
</commit_message>
<xml_diff>
--- a/Documentos_generados/5. Costes y Justificación técnica/Gestion de Costes y Justificacion tecnica.docx
+++ b/Documentos_generados/5. Costes y Justificación técnica/Gestion de Costes y Justificacion tecnica.docx
@@ -146,7 +146,27 @@
                         <w:sz w:val="32"/>
                         <w:szCs w:val="24"/>
                       </w:rPr>
-                      <w:t>SAMBA Solutions, Gestión de proyectos</w:t>
+                      <w:t xml:space="preserve">SAMBA </w:t>
+                    </w:r>
+                    <w:proofErr w:type="spellStart"/>
+                    <w:r>
+                      <w:rPr>
+                        <w:rFonts w:ascii="Agency FB" w:hAnsi="Agency FB"/>
+                        <w:color w:val="2F5496" w:themeColor="accent1" w:themeShade="BF"/>
+                        <w:sz w:val="32"/>
+                        <w:szCs w:val="24"/>
+                      </w:rPr>
+                      <w:t>Solutions</w:t>
+                    </w:r>
+                    <w:proofErr w:type="spellEnd"/>
+                    <w:r>
+                      <w:rPr>
+                        <w:rFonts w:ascii="Agency FB" w:hAnsi="Agency FB"/>
+                        <w:color w:val="2F5496" w:themeColor="accent1" w:themeShade="BF"/>
+                        <w:sz w:val="32"/>
+                        <w:szCs w:val="24"/>
+                      </w:rPr>
+                      <w:t>, Gestión de proyectos</w:t>
                     </w:r>
                   </w:p>
                 </w:tc>
@@ -473,6 +493,7 @@
                     <w:lang w:eastAsia="es-ES"/>
                   </w:rPr>
                 </w:pPr>
+                <w:proofErr w:type="spellStart"/>
                 <w:r>
                   <w:rPr>
                     <w:rFonts w:asciiTheme="majorHAnsi" w:eastAsiaTheme="majorEastAsia" w:hAnsiTheme="majorHAnsi" w:cstheme="majorBidi"/>
@@ -480,7 +501,17 @@
                     <w:szCs w:val="32"/>
                     <w:lang w:eastAsia="es-ES"/>
                   </w:rPr>
-                  <w:t>Fmdo PMO</w:t>
+                  <w:t>Fmdo</w:t>
+                </w:r>
+                <w:proofErr w:type="spellEnd"/>
+                <w:r>
+                  <w:rPr>
+                    <w:rFonts w:asciiTheme="majorHAnsi" w:eastAsiaTheme="majorEastAsia" w:hAnsiTheme="majorHAnsi" w:cstheme="majorBidi"/>
+                    <w:sz w:val="32"/>
+                    <w:szCs w:val="32"/>
+                    <w:lang w:eastAsia="es-ES"/>
+                  </w:rPr>
+                  <w:t xml:space="preserve"> PMO</w:t>
                 </w:r>
               </w:p>
             </w:tc>
@@ -639,6 +670,14 @@
     </w:sdt>
     <w:sdt>
       <w:sdtPr>
+        <w:rPr>
+          <w:rFonts w:asciiTheme="minorHAnsi" w:eastAsiaTheme="minorHAnsi" w:hAnsiTheme="minorHAnsi" w:cstheme="minorBidi"/>
+          <w:b w:val="0"/>
+          <w:color w:val="auto"/>
+          <w:sz w:val="22"/>
+          <w:szCs w:val="22"/>
+          <w:lang w:eastAsia="en-US"/>
+        </w:rPr>
         <w:id w:val="-1080369166"/>
         <w:docPartObj>
           <w:docPartGallery w:val="Table of Contents"/>
@@ -647,17 +686,10 @@
       </w:sdtPr>
       <w:sdtEndPr>
         <w:rPr>
-          <w:rFonts w:asciiTheme="minorHAnsi" w:eastAsiaTheme="minorHAnsi" w:hAnsiTheme="minorHAnsi" w:cstheme="minorBidi"/>
           <w:bCs/>
-          <w:color w:val="auto"/>
-          <w:sz w:val="22"/>
-          <w:szCs w:val="22"/>
-          <w:lang w:eastAsia="en-US"/>
         </w:rPr>
       </w:sdtEndPr>
       <w:sdtContent>
-        <w:bookmarkStart w:id="0" w:name="_GoBack" w:displacedByCustomXml="prev"/>
-        <w:bookmarkEnd w:id="0" w:displacedByCustomXml="prev"/>
         <w:p>
           <w:pPr>
             <w:pStyle w:val="TtulodeTDC"/>
@@ -2452,14 +2484,14 @@
           <w:lang w:val="es-ES_tradnl"/>
         </w:rPr>
       </w:pPr>
-      <w:bookmarkStart w:id="1" w:name="_Toc532891425"/>
+      <w:bookmarkStart w:id="0" w:name="_Toc532891425"/>
       <w:r>
         <w:rPr>
           <w:lang w:val="es-ES_tradnl"/>
         </w:rPr>
         <w:t>Gestión de los costes</w:t>
       </w:r>
-      <w:bookmarkEnd w:id="1"/>
+      <w:bookmarkEnd w:id="0"/>
     </w:p>
     <w:p>
       <w:pPr>
@@ -2539,7 +2571,7 @@
           <w:lang w:val="es-ES_tradnl"/>
         </w:rPr>
       </w:pPr>
-      <w:bookmarkStart w:id="2" w:name="_Toc532891426"/>
+      <w:bookmarkStart w:id="1" w:name="_Toc532891426"/>
       <w:r>
         <w:rPr>
           <w:sz w:val="32"/>
@@ -2547,7 +2579,7 @@
         </w:rPr>
         <w:t>Unidades de medida</w:t>
       </w:r>
-      <w:bookmarkEnd w:id="2"/>
+      <w:bookmarkEnd w:id="1"/>
     </w:p>
     <w:p>
       <w:pPr>
@@ -2588,7 +2620,7 @@
           <w:lang w:val="es-ES_tradnl"/>
         </w:rPr>
       </w:pPr>
-      <w:bookmarkStart w:id="3" w:name="_Toc532891427"/>
+      <w:bookmarkStart w:id="2" w:name="_Toc532891427"/>
       <w:r>
         <w:rPr>
           <w:sz w:val="32"/>
@@ -2596,7 +2628,7 @@
         </w:rPr>
         <w:t>Nivel de precisión y exactitud</w:t>
       </w:r>
-      <w:bookmarkEnd w:id="3"/>
+      <w:bookmarkEnd w:id="2"/>
     </w:p>
     <w:p>
       <w:pPr>
@@ -2621,7 +2653,35 @@
         <w:rPr>
           <w:lang w:val="es-ES_tradnl"/>
         </w:rPr>
-        <w:t>Para el proyecto MeCuida que va a desarrollar nuestra empresa Samba Solutions, se han definido unos márgenes de aceptación definidos de la siguiente manera:</w:t>
+        <w:t xml:space="preserve">Para el proyecto </w:t>
+      </w:r>
+      <w:proofErr w:type="spellStart"/>
+      <w:r>
+        <w:rPr>
+          <w:lang w:val="es-ES_tradnl"/>
+        </w:rPr>
+        <w:t>MeCuida</w:t>
+      </w:r>
+      <w:proofErr w:type="spellEnd"/>
+      <w:r>
+        <w:rPr>
+          <w:lang w:val="es-ES_tradnl"/>
+        </w:rPr>
+        <w:t xml:space="preserve"> que va a desarrollar nuestra empresa Samba </w:t>
+      </w:r>
+      <w:proofErr w:type="spellStart"/>
+      <w:r>
+        <w:rPr>
+          <w:lang w:val="es-ES_tradnl"/>
+        </w:rPr>
+        <w:t>Solutions</w:t>
+      </w:r>
+      <w:proofErr w:type="spellEnd"/>
+      <w:r>
+        <w:rPr>
+          <w:lang w:val="es-ES_tradnl"/>
+        </w:rPr>
+        <w:t>, se han definido unos márgenes de aceptación definidos de la siguiente manera:</w:t>
       </w:r>
     </w:p>
     <w:p>
@@ -2726,14 +2786,7 @@
           <w:rFonts w:cstheme="minorHAnsi"/>
           <w:lang w:val="es-ES_tradnl"/>
         </w:rPr>
-        <w:t>±</w:t>
-      </w:r>
-      <w:r>
-        <w:rPr>
-          <w:rFonts w:cstheme="minorHAnsi"/>
-          <w:lang w:val="es-ES_tradnl"/>
-        </w:rPr>
-        <w:t xml:space="preserve">15%. Se realizará un estudio, </w:t>
+        <w:t xml:space="preserve">±15%. Se realizará un estudio, </w:t>
       </w:r>
       <w:r>
         <w:rPr>
@@ -2777,19 +2830,7 @@
         <w:rPr>
           <w:lang w:val="es-ES_tradnl"/>
         </w:rPr>
-        <w:t xml:space="preserve">Fases </w:t>
-      </w:r>
-      <w:r>
-        <w:rPr>
-          <w:lang w:val="es-ES_tradnl"/>
-        </w:rPr>
-        <w:t>medias y finales</w:t>
-      </w:r>
-      <w:r>
-        <w:rPr>
-          <w:lang w:val="es-ES_tradnl"/>
-        </w:rPr>
-        <w:t>:</w:t>
+        <w:t>Fases medias y finales:</w:t>
       </w:r>
     </w:p>
     <w:p>
@@ -2820,13 +2861,7 @@
         <w:rPr>
           <w:lang w:val="es-ES_tradnl"/>
         </w:rPr>
-        <w:t>0-5</w:t>
-      </w:r>
-      <w:r>
-        <w:rPr>
-          <w:lang w:val="es-ES_tradnl"/>
-        </w:rPr>
-        <w:t>% de lo estimado. No se tomarán medidas</w:t>
+        <w:t>0-5% de lo estimado. No se tomarán medidas</w:t>
       </w:r>
     </w:p>
     <w:p>
@@ -2858,13 +2893,7 @@
         <w:rPr>
           <w:lang w:val="es-ES_tradnl"/>
         </w:rPr>
-        <w:t>5-10</w:t>
-      </w:r>
-      <w:r>
-        <w:rPr>
-          <w:lang w:val="es-ES_tradnl"/>
-        </w:rPr>
-        <w:t>% de lo estimado. Se realizará un estudio de la desviación, generando un informe y llevando un control más cercano del proceso.</w:t>
+        <w:t>5-10% de lo estimado. Se realizará un estudio de la desviación, generando un informe y llevando un control más cercano del proceso.</w:t>
       </w:r>
     </w:p>
     <w:p>
@@ -2889,21 +2918,7 @@
           <w:rFonts w:cstheme="minorHAnsi"/>
           <w:lang w:val="es-ES_tradnl"/>
         </w:rPr>
-        <w:t>±</w:t>
-      </w:r>
-      <w:r>
-        <w:rPr>
-          <w:rFonts w:cstheme="minorHAnsi"/>
-          <w:lang w:val="es-ES_tradnl"/>
-        </w:rPr>
-        <w:t>10</w:t>
-      </w:r>
-      <w:r>
-        <w:rPr>
-          <w:rFonts w:cstheme="minorHAnsi"/>
-          <w:lang w:val="es-ES_tradnl"/>
-        </w:rPr>
-        <w:t>%. Se realizará un estudio, se tomarán las medidas convenientes y se generará un informe de la situación.</w:t>
+        <w:t>±10%. Se realizará un estudio, se tomarán las medidas convenientes y se generará un informe de la situación.</w:t>
       </w:r>
     </w:p>
     <w:p>
@@ -2919,7 +2934,7 @@
           <w:lang w:val="es-ES_tradnl"/>
         </w:rPr>
       </w:pPr>
-      <w:bookmarkStart w:id="4" w:name="_Toc532891428"/>
+      <w:bookmarkStart w:id="3" w:name="_Toc532891428"/>
       <w:r>
         <w:rPr>
           <w:sz w:val="32"/>
@@ -2927,7 +2942,7 @@
         </w:rPr>
         <w:t>Enlace con los procedimientos de la organización.</w:t>
       </w:r>
-      <w:bookmarkEnd w:id="4"/>
+      <w:bookmarkEnd w:id="3"/>
     </w:p>
     <w:p>
       <w:pPr>
@@ -3138,7 +3153,7 @@
           <w:lang w:val="es-ES_tradnl"/>
         </w:rPr>
       </w:pPr>
-      <w:bookmarkStart w:id="5" w:name="_Toc532891429"/>
+      <w:bookmarkStart w:id="4" w:name="_Toc532891429"/>
       <w:r>
         <w:rPr>
           <w:sz w:val="32"/>
@@ -3146,21 +3161,45 @@
         </w:rPr>
         <w:t>Umbrales de control</w:t>
       </w:r>
-      <w:bookmarkEnd w:id="5"/>
-    </w:p>
-    <w:p>
-      <w:pPr>
-        <w:rPr>
-          <w:color w:val="FF0000"/>
-          <w:lang w:val="es-ES_tradnl"/>
-        </w:rPr>
-      </w:pPr>
-      <w:r>
-        <w:rPr>
-          <w:color w:val="FF0000"/>
-          <w:lang w:val="es-ES_tradnl"/>
-        </w:rPr>
-        <w:t>YA DEFINIDO EN EL PUNTO 2.1?</w:t>
+      <w:bookmarkEnd w:id="4"/>
+    </w:p>
+    <w:p>
+      <w:pPr>
+        <w:rPr>
+          <w:lang w:val="es-ES_tradnl"/>
+        </w:rPr>
+      </w:pPr>
+      <w:r>
+        <w:rPr>
+          <w:lang w:val="es-ES_tradnl"/>
+        </w:rPr>
+        <w:t>Se definirán unos umbrales de control sobre un conjunto de actividades, ya que no se realizará un control de cada actividad independiente.</w:t>
+      </w:r>
+    </w:p>
+    <w:p>
+      <w:pPr>
+        <w:rPr>
+          <w:lang w:val="es-ES_tradnl"/>
+        </w:rPr>
+      </w:pPr>
+      <w:r>
+        <w:rPr>
+          <w:lang w:val="es-ES_tradnl"/>
+        </w:rPr>
+        <w:t>Estos umbrales serán más amplios para los conjuntos de actividades a realizar en la primera parte del proyecto y más estrechos según vaya avanzando el mismo.</w:t>
+      </w:r>
+    </w:p>
+    <w:p>
+      <w:pPr>
+        <w:rPr>
+          <w:lang w:val="es-ES_tradnl"/>
+        </w:rPr>
+      </w:pPr>
+      <w:r>
+        <w:rPr>
+          <w:lang w:val="es-ES_tradnl"/>
+        </w:rPr>
+        <w:t>En función de la desviación sufrida se tomarán medidas.</w:t>
       </w:r>
     </w:p>
     <w:p>
@@ -3176,7 +3215,7 @@
           <w:lang w:val="es-ES_tradnl"/>
         </w:rPr>
       </w:pPr>
-      <w:bookmarkStart w:id="6" w:name="_Toc532891430"/>
+      <w:bookmarkStart w:id="5" w:name="_Toc532891430"/>
       <w:r>
         <w:rPr>
           <w:sz w:val="32"/>
@@ -3184,20 +3223,28 @@
         </w:rPr>
         <w:t>Reglas para la medición del desempeño</w:t>
       </w:r>
-      <w:bookmarkEnd w:id="6"/>
-    </w:p>
-    <w:p>
-      <w:pPr>
-        <w:rPr>
-          <w:lang w:val="es-ES_tradnl"/>
-        </w:rPr>
-      </w:pPr>
-      <w:r>
-        <w:rPr>
-          <w:lang w:val="es-ES_tradnl"/>
-        </w:rPr>
-        <w:t>Se deben definir una serie de reglas para poder cuantificar la evolución que está desarrollando el proyecto. Se han definido unos puntos sobre los procesos marcados en el WBS. Las técnicas que se emplearán para la medición serán ……</w:t>
-      </w:r>
+      <w:bookmarkEnd w:id="5"/>
+    </w:p>
+    <w:p>
+      <w:pPr>
+        <w:rPr>
+          <w:lang w:val="es-ES_tradnl"/>
+        </w:rPr>
+      </w:pPr>
+      <w:r>
+        <w:rPr>
+          <w:lang w:val="es-ES_tradnl"/>
+        </w:rPr>
+        <w:t xml:space="preserve">Se deben definir una serie de reglas para poder cuantificar la evolución que está desarrollando el proyecto. Se han definido unos puntos sobre los procesos marcados en el WBS. Las técnicas que se emplearán para la medición </w:t>
+      </w:r>
+      <w:proofErr w:type="gramStart"/>
+      <w:r>
+        <w:rPr>
+          <w:lang w:val="es-ES_tradnl"/>
+        </w:rPr>
+        <w:t>serán ……</w:t>
+      </w:r>
+      <w:proofErr w:type="gramEnd"/>
     </w:p>
     <w:p>
       <w:pPr>
@@ -3212,7 +3259,7 @@
           <w:lang w:val="es-ES_tradnl"/>
         </w:rPr>
       </w:pPr>
-      <w:bookmarkStart w:id="7" w:name="_Toc532891431"/>
+      <w:bookmarkStart w:id="6" w:name="_Toc532891431"/>
       <w:r>
         <w:rPr>
           <w:sz w:val="32"/>
@@ -3220,7 +3267,7 @@
         </w:rPr>
         <w:t>Formato de los informes</w:t>
       </w:r>
-      <w:bookmarkEnd w:id="7"/>
+      <w:bookmarkEnd w:id="6"/>
     </w:p>
     <w:p>
       <w:pPr>
@@ -3397,21 +3444,28 @@
           <w:lang w:val="es-ES_tradnl"/>
         </w:rPr>
       </w:pPr>
-      <w:bookmarkStart w:id="8" w:name="_Toc532891432"/>
+      <w:bookmarkStart w:id="7" w:name="_Toc532891432"/>
       <w:r>
         <w:rPr>
           <w:lang w:val="es-ES_tradnl"/>
         </w:rPr>
         <w:lastRenderedPageBreak/>
-        <w:t>Estimación</w:t>
-      </w:r>
-      <w:r>
-        <w:rPr>
-          <w:lang w:val="es-ES_tradnl"/>
-        </w:rPr>
-        <w:t xml:space="preserve"> de los costes</w:t>
-      </w:r>
-      <w:bookmarkEnd w:id="8"/>
+        <w:t>Estimación de los costes</w:t>
+      </w:r>
+      <w:bookmarkEnd w:id="7"/>
+    </w:p>
+    <w:p>
+      <w:pPr>
+        <w:rPr>
+          <w:lang w:val="es-ES_tradnl"/>
+        </w:rPr>
+      </w:pPr>
+      <w:r>
+        <w:rPr>
+          <w:lang w:val="es-ES_tradnl"/>
+        </w:rPr>
+        <w:t>Para un correcto desarrollo del proyecto, se deben estimar en la medida de lo posible los costes que se van a tener a lo largo del proyecto. Al tratarse de estimaciones se deben tener en cuenta posibles desviaciones, y estas deben poder ser asumidas por el proyecto.</w:t>
+      </w:r>
     </w:p>
     <w:p>
       <w:pPr>
@@ -3426,15 +3480,894 @@
           <w:lang w:val="es-ES_tradnl"/>
         </w:rPr>
       </w:pPr>
-      <w:bookmarkStart w:id="9" w:name="_Toc532891433"/>
       <w:r>
         <w:rPr>
           <w:sz w:val="32"/>
           <w:lang w:val="es-ES_tradnl"/>
         </w:rPr>
-        <w:t>Formato de los informes</w:t>
-      </w:r>
-      <w:bookmarkEnd w:id="9"/>
+        <w:t>Herramientas y técnicas.</w:t>
+      </w:r>
+    </w:p>
+    <w:p>
+      <w:pPr>
+        <w:rPr>
+          <w:lang w:val="es-ES_tradnl"/>
+        </w:rPr>
+      </w:pPr>
+      <w:r>
+        <w:rPr>
+          <w:lang w:val="es-ES_tradnl"/>
+        </w:rPr>
+        <w:t>Para poder llevar a cabo una buena estimación de costes, se debe haber definido de la manera más precisa posible algunos factores como:</w:t>
+      </w:r>
+    </w:p>
+    <w:p>
+      <w:pPr>
+        <w:pStyle w:val="Prrafodelista"/>
+        <w:numPr>
+          <w:ilvl w:val="0"/>
+          <w:numId w:val="18"/>
+        </w:numPr>
+        <w:rPr>
+          <w:lang w:val="es-ES_tradnl"/>
+        </w:rPr>
+      </w:pPr>
+      <w:r>
+        <w:rPr>
+          <w:lang w:val="es-ES_tradnl"/>
+        </w:rPr>
+        <w:t>Duración del proyecto</w:t>
+      </w:r>
+    </w:p>
+    <w:p>
+      <w:pPr>
+        <w:pStyle w:val="Prrafodelista"/>
+        <w:numPr>
+          <w:ilvl w:val="0"/>
+          <w:numId w:val="18"/>
+        </w:numPr>
+        <w:rPr>
+          <w:lang w:val="es-ES_tradnl"/>
+        </w:rPr>
+      </w:pPr>
+      <w:r>
+        <w:rPr>
+          <w:lang w:val="es-ES_tradnl"/>
+        </w:rPr>
+        <w:t>Materiales a utilizar</w:t>
+      </w:r>
+    </w:p>
+    <w:p>
+      <w:pPr>
+        <w:pStyle w:val="Prrafodelista"/>
+        <w:numPr>
+          <w:ilvl w:val="0"/>
+          <w:numId w:val="18"/>
+        </w:numPr>
+        <w:rPr>
+          <w:lang w:val="es-ES_tradnl"/>
+        </w:rPr>
+      </w:pPr>
+      <w:r>
+        <w:rPr>
+          <w:lang w:val="es-ES_tradnl"/>
+        </w:rPr>
+        <w:t>Personal implicado en el desarrollo</w:t>
+      </w:r>
+    </w:p>
+    <w:p>
+      <w:pPr>
+        <w:pStyle w:val="Prrafodelista"/>
+        <w:numPr>
+          <w:ilvl w:val="0"/>
+          <w:numId w:val="18"/>
+        </w:numPr>
+        <w:rPr>
+          <w:lang w:val="es-ES_tradnl"/>
+        </w:rPr>
+      </w:pPr>
+      <w:r>
+        <w:rPr>
+          <w:lang w:val="es-ES_tradnl"/>
+        </w:rPr>
+        <w:t>Materia técnico a implementar</w:t>
+      </w:r>
+    </w:p>
+    <w:p>
+      <w:pPr>
+        <w:pStyle w:val="Prrafodelista"/>
+        <w:numPr>
+          <w:ilvl w:val="0"/>
+          <w:numId w:val="18"/>
+        </w:numPr>
+        <w:rPr>
+          <w:lang w:val="es-ES_tradnl"/>
+        </w:rPr>
+      </w:pPr>
+      <w:r>
+        <w:rPr>
+          <w:lang w:val="es-ES_tradnl"/>
+        </w:rPr>
+        <w:t>Riesgos</w:t>
+      </w:r>
+    </w:p>
+    <w:p>
+      <w:pPr>
+        <w:pStyle w:val="Prrafodelista"/>
+        <w:numPr>
+          <w:ilvl w:val="0"/>
+          <w:numId w:val="18"/>
+        </w:numPr>
+        <w:rPr>
+          <w:lang w:val="es-ES_tradnl"/>
+        </w:rPr>
+      </w:pPr>
+      <w:r>
+        <w:rPr>
+          <w:lang w:val="es-ES_tradnl"/>
+        </w:rPr>
+        <w:t>Reservas</w:t>
+      </w:r>
+    </w:p>
+    <w:p>
+      <w:pPr>
+        <w:rPr>
+          <w:lang w:val="es-ES_tradnl"/>
+        </w:rPr>
+      </w:pPr>
+      <w:r>
+        <w:rPr>
+          <w:lang w:val="es-ES_tradnl"/>
+        </w:rPr>
+        <w:t>Basándonos en estos datos y en la experiencia que tiene la empresa en el desarrollo de proyectos, se podrá realizar una estimación de costes bastante precisa.</w:t>
+      </w:r>
+    </w:p>
+    <w:p>
+      <w:pPr>
+        <w:pStyle w:val="Ttulo1"/>
+        <w:numPr>
+          <w:ilvl w:val="1"/>
+          <w:numId w:val="28"/>
+        </w:numPr>
+        <w:spacing w:after="240"/>
+        <w:rPr>
+          <w:sz w:val="32"/>
+          <w:lang w:val="es-ES_tradnl"/>
+        </w:rPr>
+      </w:pPr>
+      <w:r>
+        <w:rPr>
+          <w:sz w:val="32"/>
+          <w:lang w:val="es-ES_tradnl"/>
+        </w:rPr>
+        <w:t>Estimación de costes de las actividades.</w:t>
+      </w:r>
+    </w:p>
+    <w:p>
+      <w:pPr>
+        <w:rPr>
+          <w:lang w:val="es-ES_tradnl"/>
+        </w:rPr>
+      </w:pPr>
+      <w:r>
+        <w:rPr>
+          <w:lang w:val="es-ES_tradnl"/>
+        </w:rPr>
+        <w:t>Para una mayor efectividad en la estimación de costes, las actividades no se evaluarán de forma individual, sino que se hará de forma conjunta. Para ello, se han definido una serie de tareas sobre las que se realizarán las estimaciones:</w:t>
+      </w:r>
+    </w:p>
+    <w:p>
+      <w:pPr>
+        <w:pStyle w:val="Prrafodelista"/>
+        <w:numPr>
+          <w:ilvl w:val="0"/>
+          <w:numId w:val="18"/>
+        </w:numPr>
+        <w:rPr>
+          <w:lang w:val="es-ES_tradnl"/>
+        </w:rPr>
+      </w:pPr>
+      <w:r>
+        <w:rPr>
+          <w:lang w:val="es-ES_tradnl"/>
+        </w:rPr>
+        <w:t>Adquisición de materiales</w:t>
+      </w:r>
+    </w:p>
+    <w:p>
+      <w:pPr>
+        <w:pStyle w:val="Prrafodelista"/>
+        <w:numPr>
+          <w:ilvl w:val="1"/>
+          <w:numId w:val="18"/>
+        </w:numPr>
+        <w:rPr>
+          <w:lang w:val="es-ES_tradnl"/>
+        </w:rPr>
+      </w:pPr>
+      <w:r>
+        <w:rPr>
+          <w:lang w:val="es-ES_tradnl"/>
+        </w:rPr>
+        <w:t>Material relativo a la empresa</w:t>
+      </w:r>
+    </w:p>
+    <w:p>
+      <w:pPr>
+        <w:pStyle w:val="Prrafodelista"/>
+        <w:numPr>
+          <w:ilvl w:val="1"/>
+          <w:numId w:val="18"/>
+        </w:numPr>
+        <w:rPr>
+          <w:lang w:val="es-ES_tradnl"/>
+        </w:rPr>
+      </w:pPr>
+      <w:r>
+        <w:rPr>
+          <w:lang w:val="es-ES_tradnl"/>
+        </w:rPr>
+        <w:t>Material técnico a implementar</w:t>
+      </w:r>
+    </w:p>
+    <w:p>
+      <w:pPr>
+        <w:pStyle w:val="Prrafodelista"/>
+        <w:numPr>
+          <w:ilvl w:val="0"/>
+          <w:numId w:val="18"/>
+        </w:numPr>
+        <w:rPr>
+          <w:lang w:val="es-ES_tradnl"/>
+        </w:rPr>
+      </w:pPr>
+      <w:r>
+        <w:rPr>
+          <w:lang w:val="es-ES_tradnl"/>
+        </w:rPr>
+        <w:t>Coste de recursos humanos</w:t>
+      </w:r>
+    </w:p>
+    <w:p>
+      <w:pPr>
+        <w:pStyle w:val="Prrafodelista"/>
+        <w:numPr>
+          <w:ilvl w:val="1"/>
+          <w:numId w:val="18"/>
+        </w:numPr>
+        <w:rPr>
+          <w:lang w:val="es-ES_tradnl"/>
+        </w:rPr>
+      </w:pPr>
+      <w:r>
+        <w:rPr>
+          <w:lang w:val="es-ES_tradnl"/>
+        </w:rPr>
+        <w:t xml:space="preserve">Personal de Samba </w:t>
+      </w:r>
+      <w:proofErr w:type="spellStart"/>
+      <w:r>
+        <w:rPr>
+          <w:lang w:val="es-ES_tradnl"/>
+        </w:rPr>
+        <w:t>Solutions</w:t>
+      </w:r>
+      <w:proofErr w:type="spellEnd"/>
+      <w:r>
+        <w:rPr>
+          <w:lang w:val="es-ES_tradnl"/>
+        </w:rPr>
+        <w:t xml:space="preserve"> involucrado en el proyecto</w:t>
+      </w:r>
+    </w:p>
+    <w:p>
+      <w:pPr>
+        <w:pStyle w:val="Prrafodelista"/>
+        <w:numPr>
+          <w:ilvl w:val="1"/>
+          <w:numId w:val="18"/>
+        </w:numPr>
+        <w:rPr>
+          <w:lang w:val="es-ES_tradnl"/>
+        </w:rPr>
+      </w:pPr>
+      <w:r>
+        <w:rPr>
+          <w:lang w:val="es-ES_tradnl"/>
+        </w:rPr>
+        <w:t>Grado de implicación</w:t>
+      </w:r>
+    </w:p>
+    <w:p>
+      <w:pPr>
+        <w:pStyle w:val="Prrafodelista"/>
+        <w:numPr>
+          <w:ilvl w:val="1"/>
+          <w:numId w:val="18"/>
+        </w:numPr>
+        <w:rPr>
+          <w:lang w:val="es-ES_tradnl"/>
+        </w:rPr>
+      </w:pPr>
+      <w:r>
+        <w:rPr>
+          <w:lang w:val="es-ES_tradnl"/>
+        </w:rPr>
+        <w:t>Categorías de los empleados</w:t>
+      </w:r>
+    </w:p>
+    <w:p>
+      <w:pPr>
+        <w:pStyle w:val="Prrafodelista"/>
+        <w:numPr>
+          <w:ilvl w:val="0"/>
+          <w:numId w:val="18"/>
+        </w:numPr>
+        <w:rPr>
+          <w:lang w:val="es-ES_tradnl"/>
+        </w:rPr>
+      </w:pPr>
+      <w:r>
+        <w:rPr>
+          <w:lang w:val="es-ES_tradnl"/>
+        </w:rPr>
+        <w:t>Coste de las subcontrataciones</w:t>
+      </w:r>
+    </w:p>
+    <w:p>
+      <w:pPr>
+        <w:pStyle w:val="Prrafodelista"/>
+        <w:numPr>
+          <w:ilvl w:val="1"/>
+          <w:numId w:val="18"/>
+        </w:numPr>
+        <w:rPr>
+          <w:lang w:val="es-ES_tradnl"/>
+        </w:rPr>
+      </w:pPr>
+      <w:r>
+        <w:rPr>
+          <w:lang w:val="es-ES_tradnl"/>
+        </w:rPr>
+        <w:t>Desarrollo software</w:t>
+      </w:r>
+    </w:p>
+    <w:p>
+      <w:pPr>
+        <w:pStyle w:val="Prrafodelista"/>
+        <w:numPr>
+          <w:ilvl w:val="1"/>
+          <w:numId w:val="18"/>
+        </w:numPr>
+        <w:rPr>
+          <w:lang w:val="es-ES_tradnl"/>
+        </w:rPr>
+      </w:pPr>
+      <w:r>
+        <w:rPr>
+          <w:lang w:val="es-ES_tradnl"/>
+        </w:rPr>
+        <w:t>Almacén, reparto y mantenimiento.</w:t>
+      </w:r>
+    </w:p>
+    <w:p>
+      <w:pPr>
+        <w:pStyle w:val="Prrafodelista"/>
+        <w:numPr>
+          <w:ilvl w:val="1"/>
+          <w:numId w:val="18"/>
+        </w:numPr>
+        <w:rPr>
+          <w:lang w:val="es-ES_tradnl"/>
+        </w:rPr>
+      </w:pPr>
+      <w:proofErr w:type="spellStart"/>
+      <w:r>
+        <w:rPr>
+          <w:lang w:val="es-ES_tradnl"/>
+        </w:rPr>
+        <w:t>Call</w:t>
+      </w:r>
+      <w:proofErr w:type="spellEnd"/>
+      <w:r>
+        <w:rPr>
+          <w:lang w:val="es-ES_tradnl"/>
+        </w:rPr>
+        <w:t xml:space="preserve"> Center</w:t>
+      </w:r>
+    </w:p>
+    <w:p>
+      <w:pPr>
+        <w:pStyle w:val="Prrafodelista"/>
+        <w:numPr>
+          <w:ilvl w:val="0"/>
+          <w:numId w:val="18"/>
+        </w:numPr>
+        <w:rPr>
+          <w:lang w:val="es-ES_tradnl"/>
+        </w:rPr>
+      </w:pPr>
+      <w:r>
+        <w:rPr>
+          <w:lang w:val="es-ES_tradnl"/>
+        </w:rPr>
+        <w:t>Contingencias</w:t>
+      </w:r>
+    </w:p>
+    <w:p>
+      <w:pPr>
+        <w:rPr>
+          <w:lang w:val="es-ES_tradnl"/>
+        </w:rPr>
+      </w:pPr>
+      <w:r>
+        <w:rPr>
+          <w:lang w:val="es-ES_tradnl"/>
+        </w:rPr>
+        <w:t>A continuación se desglosarán los siguientes puntos:</w:t>
+      </w:r>
+    </w:p>
+    <w:p>
+      <w:pPr>
+        <w:rPr>
+          <w:lang w:val="es-ES_tradnl"/>
+        </w:rPr>
+      </w:pPr>
+      <w:r>
+        <w:rPr>
+          <w:lang w:val="es-ES_tradnl"/>
+        </w:rPr>
+        <w:t>La adquisición de materiales puede estimarse gracias a que se han definido los recursos que se van a emplear para el desarrollo del proyecto y también se conocen las tecnologías que se van a implementar.</w:t>
+      </w:r>
+    </w:p>
+    <w:p>
+      <w:pPr>
+        <w:rPr>
+          <w:lang w:val="es-ES_tradnl"/>
+        </w:rPr>
+      </w:pPr>
+      <w:r>
+        <w:rPr>
+          <w:lang w:val="es-ES_tradnl"/>
+        </w:rPr>
+        <w:t xml:space="preserve">Para poder estimar los costes de las tecnologías a implementar, se debe definir la muestra de pacientes que va a entrar a disfrutar de la implementación del sistema GRP. En nuestro caso, en acuerdo con la Comunidad de Madrid, se ha decidido que en principio podrán disponer de </w:t>
+      </w:r>
+      <w:r>
+        <w:rPr>
+          <w:lang w:val="es-ES_tradnl"/>
+        </w:rPr>
+        <w:lastRenderedPageBreak/>
+        <w:t>este sistema 500 pacientes. También se ha acordado, que esta cifra tiene que tener la capacidad de aumentar, por lo que el sistema debe ser implantado con la cualidad de poder ser escalable. A lo que nosotros respecta, se obtendrán 550 dispositivos para poder atender a 500 pacientes.</w:t>
+      </w:r>
+    </w:p>
+    <w:p>
+      <w:pPr>
+        <w:rPr>
+          <w:lang w:val="es-ES_tradnl"/>
+        </w:rPr>
+      </w:pPr>
+      <w:r>
+        <w:rPr>
+          <w:noProof/>
+          <w:lang w:eastAsia="es-ES"/>
+        </w:rPr>
+        <w:drawing>
+          <wp:anchor distT="0" distB="0" distL="114300" distR="114300" simplePos="0" relativeHeight="251661312" behindDoc="1" locked="0" layoutInCell="1" allowOverlap="1" wp14:anchorId="75C9A573" wp14:editId="0A187A79">
+            <wp:simplePos x="0" y="0"/>
+            <wp:positionH relativeFrom="column">
+              <wp:posOffset>-854710</wp:posOffset>
+            </wp:positionH>
+            <wp:positionV relativeFrom="paragraph">
+              <wp:posOffset>245110</wp:posOffset>
+            </wp:positionV>
+            <wp:extent cx="6959600" cy="1347470"/>
+            <wp:effectExtent l="0" t="0" r="0" b="5080"/>
+            <wp:wrapTight wrapText="bothSides">
+              <wp:wrapPolygon edited="0">
+                <wp:start x="0" y="0"/>
+                <wp:lineTo x="0" y="21376"/>
+                <wp:lineTo x="21521" y="21376"/>
+                <wp:lineTo x="21521" y="0"/>
+                <wp:lineTo x="0" y="0"/>
+              </wp:wrapPolygon>
+            </wp:wrapTight>
+            <wp:docPr id="3" name="Imagen 3"/>
+            <wp:cNvGraphicFramePr>
+              <a:graphicFrameLocks xmlns:a="http://schemas.openxmlformats.org/drawingml/2006/main" noChangeAspect="1"/>
+            </wp:cNvGraphicFramePr>
+            <a:graphic xmlns:a="http://schemas.openxmlformats.org/drawingml/2006/main">
+              <a:graphicData uri="http://schemas.openxmlformats.org/drawingml/2006/picture">
+                <pic:pic xmlns:pic="http://schemas.openxmlformats.org/drawingml/2006/picture">
+                  <pic:nvPicPr>
+                    <pic:cNvPr id="0" name=""/>
+                    <pic:cNvPicPr/>
+                  </pic:nvPicPr>
+                  <pic:blipFill>
+                    <a:blip r:embed="rId12">
+                      <a:extLst>
+                        <a:ext uri="{28A0092B-C50C-407E-A947-70E740481C1C}">
+                          <a14:useLocalDpi xmlns:a14="http://schemas.microsoft.com/office/drawing/2010/main" val="0"/>
+                        </a:ext>
+                      </a:extLst>
+                    </a:blip>
+                    <a:stretch>
+                      <a:fillRect/>
+                    </a:stretch>
+                  </pic:blipFill>
+                  <pic:spPr>
+                    <a:xfrm>
+                      <a:off x="0" y="0"/>
+                      <a:ext cx="6959600" cy="1347470"/>
+                    </a:xfrm>
+                    <a:prstGeom prst="rect">
+                      <a:avLst/>
+                    </a:prstGeom>
+                  </pic:spPr>
+                </pic:pic>
+              </a:graphicData>
+            </a:graphic>
+            <wp14:sizeRelH relativeFrom="page">
+              <wp14:pctWidth>0</wp14:pctWidth>
+            </wp14:sizeRelH>
+            <wp14:sizeRelV relativeFrom="page">
+              <wp14:pctHeight>0</wp14:pctHeight>
+            </wp14:sizeRelV>
+          </wp:anchor>
+        </w:drawing>
+      </w:r>
+      <w:r>
+        <w:rPr>
+          <w:lang w:val="es-ES_tradnl"/>
+        </w:rPr>
+        <w:t>Con esta referencia, ya se pueden estimar los costes de los materiales:</w:t>
+      </w:r>
+    </w:p>
+    <w:p>
+      <w:pPr>
+        <w:rPr>
+          <w:lang w:val="es-ES_tradnl"/>
+        </w:rPr>
+      </w:pPr>
+      <w:r>
+        <w:rPr>
+          <w:lang w:val="es-ES_tradnl"/>
+        </w:rPr>
+        <w:t>Más adelante se justificarán todos estos gastos pero se puede ver que se le van a imputar al proyecto unos costes intrínsecos al desarrollo de la actividad en la oficina.</w:t>
+      </w:r>
+    </w:p>
+    <w:p>
+      <w:pPr>
+        <w:pStyle w:val="Prrafodelista"/>
+        <w:numPr>
+          <w:ilvl w:val="0"/>
+          <w:numId w:val="18"/>
+        </w:numPr>
+        <w:rPr>
+          <w:lang w:val="es-ES_tradnl"/>
+        </w:rPr>
+      </w:pPr>
+      <w:r>
+        <w:rPr>
+          <w:lang w:val="es-ES_tradnl"/>
+        </w:rPr>
+        <w:t>Alquiler</w:t>
+      </w:r>
+    </w:p>
+    <w:p>
+      <w:pPr>
+        <w:pStyle w:val="Prrafodelista"/>
+        <w:numPr>
+          <w:ilvl w:val="0"/>
+          <w:numId w:val="18"/>
+        </w:numPr>
+        <w:rPr>
+          <w:lang w:val="es-ES_tradnl"/>
+        </w:rPr>
+      </w:pPr>
+      <w:r>
+        <w:rPr>
+          <w:lang w:val="es-ES_tradnl"/>
+        </w:rPr>
+        <w:t>Material de oficina (Folios, bolígrafos, tinta impresoras…)</w:t>
+      </w:r>
+    </w:p>
+    <w:p>
+      <w:pPr>
+        <w:pStyle w:val="Prrafodelista"/>
+        <w:numPr>
+          <w:ilvl w:val="0"/>
+          <w:numId w:val="18"/>
+        </w:numPr>
+        <w:rPr>
+          <w:lang w:val="es-ES_tradnl"/>
+        </w:rPr>
+      </w:pPr>
+      <w:r>
+        <w:rPr>
+          <w:lang w:val="es-ES_tradnl"/>
+        </w:rPr>
+        <w:t>Teléfonos y tarifas por empleado (Sólo de los involucrados en el proyecto)</w:t>
+      </w:r>
+    </w:p>
+    <w:p>
+      <w:pPr>
+        <w:pStyle w:val="Prrafodelista"/>
+        <w:numPr>
+          <w:ilvl w:val="0"/>
+          <w:numId w:val="18"/>
+        </w:numPr>
+        <w:rPr>
+          <w:lang w:val="es-ES_tradnl"/>
+        </w:rPr>
+      </w:pPr>
+      <w:r>
+        <w:rPr>
+          <w:lang w:val="es-ES_tradnl"/>
+        </w:rPr>
+        <w:t>Ordenadores portátiles (Sólo de los involucrados en el proyecto)</w:t>
+      </w:r>
+    </w:p>
+    <w:p>
+      <w:pPr>
+        <w:pStyle w:val="Prrafodelista"/>
+        <w:numPr>
+          <w:ilvl w:val="0"/>
+          <w:numId w:val="18"/>
+        </w:numPr>
+        <w:rPr>
+          <w:lang w:val="es-ES_tradnl"/>
+        </w:rPr>
+      </w:pPr>
+      <w:r>
+        <w:rPr>
+          <w:lang w:val="es-ES_tradnl"/>
+        </w:rPr>
+        <w:t>Paquete Office (Sólo las licencias relativas al proyecto)</w:t>
+      </w:r>
+    </w:p>
+    <w:p>
+      <w:pPr>
+        <w:rPr>
+          <w:lang w:val="es-ES_tradnl"/>
+        </w:rPr>
+      </w:pPr>
+      <w:r>
+        <w:rPr>
+          <w:lang w:val="es-ES_tradnl"/>
+        </w:rPr>
+        <w:t xml:space="preserve">Y en la parte del material sanitario, se ha valorado, que acorde a </w:t>
+      </w:r>
+      <w:proofErr w:type="gramStart"/>
+      <w:r>
+        <w:rPr>
+          <w:lang w:val="es-ES_tradnl"/>
+        </w:rPr>
+        <w:t>la enfermedades</w:t>
+      </w:r>
+      <w:proofErr w:type="gramEnd"/>
+      <w:r>
+        <w:rPr>
+          <w:lang w:val="es-ES_tradnl"/>
+        </w:rPr>
+        <w:t xml:space="preserve"> que van a tratarse con este proyecto, solo será necesario el siguiente material en las viviendas de los usuarios:</w:t>
+      </w:r>
+    </w:p>
+    <w:p>
+      <w:pPr>
+        <w:pStyle w:val="Prrafodelista"/>
+        <w:numPr>
+          <w:ilvl w:val="0"/>
+          <w:numId w:val="18"/>
+        </w:numPr>
+        <w:rPr>
+          <w:lang w:val="es-ES_tradnl"/>
+        </w:rPr>
+      </w:pPr>
+      <w:r>
+        <w:rPr>
+          <w:lang w:val="es-ES_tradnl"/>
+        </w:rPr>
+        <w:t>Básculas</w:t>
+      </w:r>
+    </w:p>
+    <w:p>
+      <w:pPr>
+        <w:pStyle w:val="Prrafodelista"/>
+        <w:numPr>
+          <w:ilvl w:val="0"/>
+          <w:numId w:val="18"/>
+        </w:numPr>
+        <w:rPr>
+          <w:lang w:val="es-ES_tradnl"/>
+        </w:rPr>
+      </w:pPr>
+      <w:r>
+        <w:rPr>
+          <w:lang w:val="es-ES_tradnl"/>
+        </w:rPr>
+        <w:t>Glucómetro (medidor de azúcar)</w:t>
+      </w:r>
+    </w:p>
+    <w:p>
+      <w:pPr>
+        <w:pStyle w:val="Prrafodelista"/>
+        <w:numPr>
+          <w:ilvl w:val="0"/>
+          <w:numId w:val="18"/>
+        </w:numPr>
+        <w:rPr>
+          <w:lang w:val="es-ES_tradnl"/>
+        </w:rPr>
+      </w:pPr>
+      <w:proofErr w:type="spellStart"/>
+      <w:r>
+        <w:rPr>
+          <w:lang w:val="es-ES_tradnl"/>
+        </w:rPr>
+        <w:t>Pulsioxímetro</w:t>
+      </w:r>
+      <w:proofErr w:type="spellEnd"/>
+      <w:r>
+        <w:rPr>
+          <w:lang w:val="es-ES_tradnl"/>
+        </w:rPr>
+        <w:t xml:space="preserve"> (medidor de concentración de oxígeno en sangre)</w:t>
+      </w:r>
+    </w:p>
+    <w:p>
+      <w:pPr>
+        <w:pStyle w:val="Prrafodelista"/>
+        <w:numPr>
+          <w:ilvl w:val="0"/>
+          <w:numId w:val="18"/>
+        </w:numPr>
+        <w:rPr>
+          <w:lang w:val="es-ES_tradnl"/>
+        </w:rPr>
+      </w:pPr>
+      <w:r>
+        <w:rPr>
+          <w:lang w:val="es-ES_tradnl"/>
+        </w:rPr>
+        <w:t>Tensiómetro (medidor de tensión)</w:t>
+      </w:r>
+    </w:p>
+    <w:p>
+      <w:pPr>
+        <w:pStyle w:val="Prrafodelista"/>
+        <w:numPr>
+          <w:ilvl w:val="0"/>
+          <w:numId w:val="18"/>
+        </w:numPr>
+        <w:rPr>
+          <w:lang w:val="es-ES_tradnl"/>
+        </w:rPr>
+      </w:pPr>
+      <w:proofErr w:type="spellStart"/>
+      <w:r>
+        <w:rPr>
+          <w:lang w:val="es-ES_tradnl"/>
+        </w:rPr>
+        <w:t>Tablets</w:t>
+      </w:r>
+      <w:proofErr w:type="spellEnd"/>
+      <w:r>
+        <w:rPr>
+          <w:lang w:val="es-ES_tradnl"/>
+        </w:rPr>
+        <w:t xml:space="preserve"> para la integración del software.</w:t>
+      </w:r>
+    </w:p>
+    <w:p>
+      <w:pPr>
+        <w:rPr>
+          <w:lang w:val="es-ES_tradnl"/>
+        </w:rPr>
+      </w:pPr>
+      <w:r>
+        <w:rPr>
+          <w:noProof/>
+          <w:lang w:eastAsia="es-ES"/>
+        </w:rPr>
+        <w:drawing>
+          <wp:anchor distT="0" distB="0" distL="114300" distR="114300" simplePos="0" relativeHeight="251662336" behindDoc="0" locked="0" layoutInCell="1" allowOverlap="1" wp14:anchorId="29AF3353" wp14:editId="5B41E4F7">
+            <wp:simplePos x="0" y="0"/>
+            <wp:positionH relativeFrom="column">
+              <wp:posOffset>-795655</wp:posOffset>
+            </wp:positionH>
+            <wp:positionV relativeFrom="paragraph">
+              <wp:posOffset>1425575</wp:posOffset>
+            </wp:positionV>
+            <wp:extent cx="6958965" cy="1602740"/>
+            <wp:effectExtent l="0" t="0" r="0" b="0"/>
+            <wp:wrapSquare wrapText="bothSides"/>
+            <wp:docPr id="4" name="Imagen 4"/>
+            <wp:cNvGraphicFramePr>
+              <a:graphicFrameLocks xmlns:a="http://schemas.openxmlformats.org/drawingml/2006/main" noChangeAspect="1"/>
+            </wp:cNvGraphicFramePr>
+            <a:graphic xmlns:a="http://schemas.openxmlformats.org/drawingml/2006/main">
+              <a:graphicData uri="http://schemas.openxmlformats.org/drawingml/2006/picture">
+                <pic:pic xmlns:pic="http://schemas.openxmlformats.org/drawingml/2006/picture">
+                  <pic:nvPicPr>
+                    <pic:cNvPr id="0" name=""/>
+                    <pic:cNvPicPr/>
+                  </pic:nvPicPr>
+                  <pic:blipFill>
+                    <a:blip r:embed="rId13">
+                      <a:extLst>
+                        <a:ext uri="{28A0092B-C50C-407E-A947-70E740481C1C}">
+                          <a14:useLocalDpi xmlns:a14="http://schemas.microsoft.com/office/drawing/2010/main" val="0"/>
+                        </a:ext>
+                      </a:extLst>
+                    </a:blip>
+                    <a:stretch>
+                      <a:fillRect/>
+                    </a:stretch>
+                  </pic:blipFill>
+                  <pic:spPr>
+                    <a:xfrm>
+                      <a:off x="0" y="0"/>
+                      <a:ext cx="6958965" cy="1602740"/>
+                    </a:xfrm>
+                    <a:prstGeom prst="rect">
+                      <a:avLst/>
+                    </a:prstGeom>
+                  </pic:spPr>
+                </pic:pic>
+              </a:graphicData>
+            </a:graphic>
+            <wp14:sizeRelH relativeFrom="page">
+              <wp14:pctWidth>0</wp14:pctWidth>
+            </wp14:sizeRelH>
+            <wp14:sizeRelV relativeFrom="page">
+              <wp14:pctHeight>0</wp14:pctHeight>
+            </wp14:sizeRelV>
+          </wp:anchor>
+        </w:drawing>
+      </w:r>
+      <w:r>
+        <w:rPr>
+          <w:lang w:val="es-ES_tradnl"/>
+        </w:rPr>
+        <w:t xml:space="preserve">Pasando al coste que se estima de los recursos humanos, la empresa Samba </w:t>
+      </w:r>
+      <w:proofErr w:type="spellStart"/>
+      <w:r>
+        <w:rPr>
+          <w:lang w:val="es-ES_tradnl"/>
+        </w:rPr>
+        <w:t>Solucions</w:t>
+      </w:r>
+      <w:proofErr w:type="spellEnd"/>
+      <w:r>
+        <w:rPr>
+          <w:lang w:val="es-ES_tradnl"/>
+        </w:rPr>
+        <w:t xml:space="preserve">, de forma interna, presenta un rango de categorías en las que define el coste que supone a la empresa cada empleado en función de la categoría. Destacar que este coste no es el coste de la nómina en bruto del empleado y que no todos los empleados pertenecientes a la misma categoría tienen porqué cobrar lo mismo (antigüedad, </w:t>
+      </w:r>
+      <w:proofErr w:type="spellStart"/>
+      <w:r>
+        <w:rPr>
+          <w:lang w:val="es-ES_tradnl"/>
+        </w:rPr>
+        <w:t>bonus</w:t>
+      </w:r>
+      <w:proofErr w:type="spellEnd"/>
+      <w:r>
+        <w:rPr>
+          <w:lang w:val="es-ES_tradnl"/>
+        </w:rPr>
+        <w:t>,…). Pero para poder realizar la estimación del coste en los recursos humanos internos, el coste para la empresa, basándonos en el parámetro coste/hora, es suficiente.</w:t>
+      </w:r>
+    </w:p>
+    <w:p>
+      <w:pPr>
+        <w:rPr>
+          <w:lang w:val="es-ES_tradnl"/>
+        </w:rPr>
+      </w:pPr>
+      <w:bookmarkStart w:id="8" w:name="_GoBack"/>
+      <w:bookmarkEnd w:id="8"/>
     </w:p>
     <w:p>
       <w:pPr>
@@ -3451,8 +4384,8 @@
       </w:pPr>
     </w:p>
     <w:sectPr>
-      <w:headerReference w:type="default" r:id="rId12"/>
-      <w:footerReference w:type="default" r:id="rId13"/>
+      <w:headerReference w:type="default" r:id="rId14"/>
+      <w:footerReference w:type="default" r:id="rId15"/>
       <w:pgSz w:w="11906" w:h="16838"/>
       <w:pgMar w:top="1417" w:right="1701" w:bottom="1417" w:left="1701" w:header="708" w:footer="708" w:gutter="0"/>
       <w:pgNumType w:start="0"/>
@@ -3553,7 +4486,7 @@
         <w:sz w:val="24"/>
         <w:szCs w:val="24"/>
       </w:rPr>
-      <w:t>2</w:t>
+      <w:t>7</w:t>
     </w:r>
     <w:r>
       <w:rPr>
@@ -3602,7 +4535,7 @@
         <w:sz w:val="24"/>
         <w:szCs w:val="24"/>
       </w:rPr>
-      <w:t>6</w:t>
+      <w:t>8</w:t>
     </w:r>
     <w:r>
       <w:rPr>
@@ -5805,6 +6738,92 @@
     </w:lvl>
   </w:abstractNum>
   <w:abstractNum w:abstractNumId="22">
+    <w:nsid w:val="6BFE3F3A"/>
+    <w:multiLevelType w:val="multilevel"/>
+    <w:tmpl w:val="0C0A001F"/>
+    <w:lvl w:ilvl="0">
+      <w:start w:val="1"/>
+      <w:numFmt w:val="decimal"/>
+      <w:lvlText w:val="%1."/>
+      <w:lvlJc w:val="left"/>
+      <w:pPr>
+        <w:ind w:left="360" w:hanging="360"/>
+      </w:pPr>
+    </w:lvl>
+    <w:lvl w:ilvl="1">
+      <w:start w:val="1"/>
+      <w:numFmt w:val="decimal"/>
+      <w:lvlText w:val="%1.%2."/>
+      <w:lvlJc w:val="left"/>
+      <w:pPr>
+        <w:ind w:left="792" w:hanging="432"/>
+      </w:pPr>
+    </w:lvl>
+    <w:lvl w:ilvl="2">
+      <w:start w:val="1"/>
+      <w:numFmt w:val="decimal"/>
+      <w:lvlText w:val="%1.%2.%3."/>
+      <w:lvlJc w:val="left"/>
+      <w:pPr>
+        <w:ind w:left="1224" w:hanging="504"/>
+      </w:pPr>
+    </w:lvl>
+    <w:lvl w:ilvl="3">
+      <w:start w:val="1"/>
+      <w:numFmt w:val="decimal"/>
+      <w:lvlText w:val="%1.%2.%3.%4."/>
+      <w:lvlJc w:val="left"/>
+      <w:pPr>
+        <w:ind w:left="1728" w:hanging="648"/>
+      </w:pPr>
+    </w:lvl>
+    <w:lvl w:ilvl="4">
+      <w:start w:val="1"/>
+      <w:numFmt w:val="decimal"/>
+      <w:lvlText w:val="%1.%2.%3.%4.%5."/>
+      <w:lvlJc w:val="left"/>
+      <w:pPr>
+        <w:ind w:left="2232" w:hanging="792"/>
+      </w:pPr>
+    </w:lvl>
+    <w:lvl w:ilvl="5">
+      <w:start w:val="1"/>
+      <w:numFmt w:val="decimal"/>
+      <w:lvlText w:val="%1.%2.%3.%4.%5.%6."/>
+      <w:lvlJc w:val="left"/>
+      <w:pPr>
+        <w:ind w:left="2736" w:hanging="936"/>
+      </w:pPr>
+    </w:lvl>
+    <w:lvl w:ilvl="6">
+      <w:start w:val="1"/>
+      <w:numFmt w:val="decimal"/>
+      <w:lvlText w:val="%1.%2.%3.%4.%5.%6.%7."/>
+      <w:lvlJc w:val="left"/>
+      <w:pPr>
+        <w:ind w:left="3240" w:hanging="1080"/>
+      </w:pPr>
+    </w:lvl>
+    <w:lvl w:ilvl="7">
+      <w:start w:val="1"/>
+      <w:numFmt w:val="decimal"/>
+      <w:lvlText w:val="%1.%2.%3.%4.%5.%6.%7.%8."/>
+      <w:lvlJc w:val="left"/>
+      <w:pPr>
+        <w:ind w:left="3744" w:hanging="1224"/>
+      </w:pPr>
+    </w:lvl>
+    <w:lvl w:ilvl="8">
+      <w:start w:val="1"/>
+      <w:numFmt w:val="decimal"/>
+      <w:lvlText w:val="%1.%2.%3.%4.%5.%6.%7.%8.%9."/>
+      <w:lvlJc w:val="left"/>
+      <w:pPr>
+        <w:ind w:left="4320" w:hanging="1440"/>
+      </w:pPr>
+    </w:lvl>
+  </w:abstractNum>
+  <w:abstractNum w:abstractNumId="23">
     <w:nsid w:val="6CF11590"/>
     <w:multiLevelType w:val="multilevel"/>
     <w:tmpl w:val="0C0A001F"/>
@@ -5890,7 +6909,7 @@
       </w:pPr>
     </w:lvl>
   </w:abstractNum>
-  <w:abstractNum w:abstractNumId="23">
+  <w:abstractNum w:abstractNumId="24">
     <w:nsid w:val="700E1D15"/>
     <w:multiLevelType w:val="hybridMultilevel"/>
     <w:tmpl w:val="B450F234"/>
@@ -5976,7 +6995,7 @@
       </w:pPr>
     </w:lvl>
   </w:abstractNum>
-  <w:abstractNum w:abstractNumId="24">
+  <w:abstractNum w:abstractNumId="25">
     <w:nsid w:val="766965DC"/>
     <w:multiLevelType w:val="hybridMultilevel"/>
     <w:tmpl w:val="BE6A8776"/>
@@ -6065,7 +7084,7 @@
       </w:pPr>
     </w:lvl>
   </w:abstractNum>
-  <w:abstractNum w:abstractNumId="25">
+  <w:abstractNum w:abstractNumId="26">
     <w:nsid w:val="7B35638E"/>
     <w:multiLevelType w:val="hybridMultilevel"/>
     <w:tmpl w:val="536839E2"/>
@@ -6154,7 +7173,7 @@
       </w:pPr>
     </w:lvl>
   </w:abstractNum>
-  <w:abstractNum w:abstractNumId="26">
+  <w:abstractNum w:abstractNumId="27">
     <w:nsid w:val="7F047F05"/>
     <w:multiLevelType w:val="hybridMultilevel"/>
     <w:tmpl w:val="F42CE05A"/>
@@ -6246,7 +7265,7 @@
       </w:pPr>
     </w:lvl>
   </w:abstractNum>
-  <w:abstractNum w:abstractNumId="27">
+  <w:abstractNum w:abstractNumId="28">
     <w:nsid w:val="7F6471A4"/>
     <w:multiLevelType w:val="hybridMultilevel"/>
     <w:tmpl w:val="E8EAFA8C"/>
@@ -6369,7 +7388,7 @@
     <w:abstractNumId w:val="11"/>
   </w:num>
   <w:num w:numId="4">
-    <w:abstractNumId w:val="27"/>
+    <w:abstractNumId w:val="28"/>
   </w:num>
   <w:num w:numId="5">
     <w:abstractNumId w:val="21"/>
@@ -6378,7 +7397,7 @@
     <w:abstractNumId w:val="9"/>
   </w:num>
   <w:num w:numId="7">
-    <w:abstractNumId w:val="23"/>
+    <w:abstractNumId w:val="24"/>
   </w:num>
   <w:num w:numId="8">
     <w:abstractNumId w:val="6"/>
@@ -6387,13 +7406,13 @@
     <w:abstractNumId w:val="18"/>
   </w:num>
   <w:num w:numId="10">
-    <w:abstractNumId w:val="26"/>
+    <w:abstractNumId w:val="27"/>
   </w:num>
   <w:num w:numId="11">
     <w:abstractNumId w:val="5"/>
   </w:num>
   <w:num w:numId="12">
-    <w:abstractNumId w:val="25"/>
+    <w:abstractNumId w:val="26"/>
   </w:num>
   <w:num w:numId="13">
     <w:abstractNumId w:val="8"/>
@@ -6432,16 +7451,19 @@
     <w:abstractNumId w:val="12"/>
   </w:num>
   <w:num w:numId="25">
-    <w:abstractNumId w:val="22"/>
+    <w:abstractNumId w:val="23"/>
   </w:num>
   <w:num w:numId="26">
-    <w:abstractNumId w:val="24"/>
+    <w:abstractNumId w:val="25"/>
   </w:num>
   <w:num w:numId="27">
     <w:abstractNumId w:val="1"/>
   </w:num>
   <w:num w:numId="28">
     <w:abstractNumId w:val="2"/>
+  </w:num>
+  <w:num w:numId="29">
+    <w:abstractNumId w:val="22"/>
   </w:num>
   <w:numIdMacAtCleanup w:val="9"/>
 </w:numbering>
@@ -9262,7 +10284,7 @@
   <a:extraClrSchemeLst/>
   <a:extLst>
     <a:ext uri="{05A4C25C-085E-4340-85A3-A5531E510DB2}">
-      <thm15:themeFamily xmlns="" xmlns:thm15="http://schemas.microsoft.com/office/thememl/2012/main" name="Office Theme" id="{62F939B6-93AF-4DB8-9C6B-D6C7DFDC589F}" vid="{4A3C46E8-61CC-4603-A589-7422A47A8E4A}"/>
+      <thm15:themeFamily xmlns:thm15="http://schemas.microsoft.com/office/thememl/2012/main" xmlns="" name="Office Theme" id="{62F939B6-93AF-4DB8-9C6B-D6C7DFDC589F}" vid="{4A3C46E8-61CC-4603-A589-7422A47A8E4A}"/>
     </a:ext>
   </a:extLst>
 </a:theme>
@@ -9273,7 +10295,7 @@
 </file>
 
 <file path=customXml/itemProps1.xml><?xml version="1.0" encoding="utf-8"?>
-<ds:datastoreItem xmlns:ds="http://schemas.openxmlformats.org/officeDocument/2006/customXml" ds:itemID="{CD27A9D7-F36D-488D-93D5-828ACBF2318B}">
+<ds:datastoreItem xmlns:ds="http://schemas.openxmlformats.org/officeDocument/2006/customXml" ds:itemID="{3A4C5C89-F87C-4DD3-942B-2737CA7FB7CF}">
   <ds:schemaRefs>
     <ds:schemaRef ds:uri="http://schemas.openxmlformats.org/officeDocument/2006/bibliography"/>
   </ds:schemaRefs>

</xml_diff>

<commit_message>
Finalizado el punto estimacion de costes.
Comenzado el punto del presupuesto.
Configuración del excel, añadida financiación.
</commit_message>
<xml_diff>
--- a/Documentos_generados/5. Costes y Justificación técnica/Gestion de Costes y Justificacion tecnica.docx
+++ b/Documentos_generados/5. Costes y Justificación técnica/Gestion de Costes y Justificacion tecnica.docx
@@ -2667,21 +2667,7 @@
         <w:rPr>
           <w:lang w:val="es-ES_tradnl"/>
         </w:rPr>
-        <w:t xml:space="preserve"> que va a desarrollar nuestra empresa Samba </w:t>
-      </w:r>
-      <w:proofErr w:type="spellStart"/>
-      <w:r>
-        <w:rPr>
-          <w:lang w:val="es-ES_tradnl"/>
-        </w:rPr>
-        <w:t>Solutions</w:t>
-      </w:r>
-      <w:proofErr w:type="spellEnd"/>
-      <w:r>
-        <w:rPr>
-          <w:lang w:val="es-ES_tradnl"/>
-        </w:rPr>
-        <w:t>, se han definido unos márgenes de aceptación definidos de la siguiente manera:</w:t>
+        <w:t xml:space="preserve"> que va a desarrollar nuestra empresa Samba Solutions, se han definido unos márgenes de aceptación definidos de la siguiente manera:</w:t>
       </w:r>
     </w:p>
     <w:p>
@@ -3743,21 +3729,7 @@
         <w:rPr>
           <w:lang w:val="es-ES_tradnl"/>
         </w:rPr>
-        <w:t xml:space="preserve">Personal de Samba </w:t>
-      </w:r>
-      <w:proofErr w:type="spellStart"/>
-      <w:r>
-        <w:rPr>
-          <w:lang w:val="es-ES_tradnl"/>
-        </w:rPr>
-        <w:t>Solutions</w:t>
-      </w:r>
-      <w:proofErr w:type="spellEnd"/>
-      <w:r>
-        <w:rPr>
-          <w:lang w:val="es-ES_tradnl"/>
-        </w:rPr>
-        <w:t xml:space="preserve"> involucrado en el proyecto</w:t>
+        <w:t>Personal de Samba Solutions involucrado en el proyecto</w:t>
       </w:r>
     </w:p>
     <w:p>
@@ -3946,6 +3918,152 @@
           <w:lang w:val="es-ES_tradnl"/>
         </w:rPr>
       </w:pPr>
+      <w:r>
+        <w:rPr>
+          <w:noProof/>
+        </w:rPr>
+        <mc:AlternateContent>
+          <mc:Choice Requires="wps">
+            <w:drawing>
+              <wp:anchor distT="0" distB="0" distL="114300" distR="114300" simplePos="0" relativeHeight="251664384" behindDoc="0" locked="0" layoutInCell="1" allowOverlap="1" wp14:anchorId="02F42345" wp14:editId="6AF9AE82">
+                <wp:simplePos x="0" y="0"/>
+                <wp:positionH relativeFrom="column">
+                  <wp:posOffset>-854710</wp:posOffset>
+                </wp:positionH>
+                <wp:positionV relativeFrom="paragraph">
+                  <wp:posOffset>1649730</wp:posOffset>
+                </wp:positionV>
+                <wp:extent cx="6959600" cy="635"/>
+                <wp:effectExtent l="0" t="0" r="0" b="0"/>
+                <wp:wrapTight wrapText="bothSides">
+                  <wp:wrapPolygon edited="0">
+                    <wp:start x="0" y="0"/>
+                    <wp:lineTo x="0" y="21600"/>
+                    <wp:lineTo x="21600" y="21600"/>
+                    <wp:lineTo x="21600" y="0"/>
+                  </wp:wrapPolygon>
+                </wp:wrapTight>
+                <wp:docPr id="8" name="8 Cuadro de texto"/>
+                <wp:cNvGraphicFramePr/>
+                <a:graphic xmlns:a="http://schemas.openxmlformats.org/drawingml/2006/main">
+                  <a:graphicData uri="http://schemas.microsoft.com/office/word/2010/wordprocessingShape">
+                    <wps:wsp>
+                      <wps:cNvSpPr txBox="1"/>
+                      <wps:spPr>
+                        <a:xfrm>
+                          <a:off x="0" y="0"/>
+                          <a:ext cx="6959600" cy="635"/>
+                        </a:xfrm>
+                        <a:prstGeom prst="rect">
+                          <a:avLst/>
+                        </a:prstGeom>
+                        <a:solidFill>
+                          <a:prstClr val="white"/>
+                        </a:solidFill>
+                        <a:ln>
+                          <a:noFill/>
+                        </a:ln>
+                        <a:effectLst/>
+                      </wps:spPr>
+                      <wps:txbx>
+                        <w:txbxContent>
+                          <w:p>
+                            <w:pPr>
+                              <w:pStyle w:val="Epgrafe"/>
+                              <w:jc w:val="center"/>
+                              <w:rPr>
+                                <w:noProof/>
+                              </w:rPr>
+                            </w:pPr>
+                            <w:r>
+                              <w:t xml:space="preserve">Ilustración </w:t>
+                            </w:r>
+                            <w:r>
+                              <w:fldChar w:fldCharType="begin"/>
+                            </w:r>
+                            <w:r>
+                              <w:instrText xml:space="preserve"> SEQ Ilustración \* ARABIC </w:instrText>
+                            </w:r>
+                            <w:r>
+                              <w:fldChar w:fldCharType="separate"/>
+                            </w:r>
+                            <w:r>
+                              <w:rPr>
+                                <w:noProof/>
+                              </w:rPr>
+                              <w:t>1</w:t>
+                            </w:r>
+                            <w:r>
+                              <w:fldChar w:fldCharType="end"/>
+                            </w:r>
+                            <w:r>
+                              <w:t>. Estimación costes materiales</w:t>
+                            </w:r>
+                          </w:p>
+                        </w:txbxContent>
+                      </wps:txbx>
+                      <wps:bodyPr rot="0" spcFirstLastPara="0" vertOverflow="overflow" horzOverflow="overflow" vert="horz" wrap="square" lIns="0" tIns="0" rIns="0" bIns="0" numCol="1" spcCol="0" rtlCol="0" fromWordArt="0" anchor="t" anchorCtr="0" forceAA="0" compatLnSpc="1">
+                        <a:prstTxWarp prst="textNoShape">
+                          <a:avLst/>
+                        </a:prstTxWarp>
+                        <a:spAutoFit/>
+                      </wps:bodyPr>
+                    </wps:wsp>
+                  </a:graphicData>
+                </a:graphic>
+              </wp:anchor>
+            </w:drawing>
+          </mc:Choice>
+          <mc:Fallback>
+            <w:pict>
+              <v:shapetype id="_x0000_t202" coordsize="21600,21600" o:spt="202" path="m,l,21600r21600,l21600,xe">
+                <v:stroke joinstyle="miter"/>
+                <v:path gradientshapeok="t" o:connecttype="rect"/>
+              </v:shapetype>
+              <v:shape id="8 Cuadro de texto" o:spid="_x0000_s1026" type="#_x0000_t202" style="position:absolute;left:0;text-align:left;margin-left:-67.3pt;margin-top:129.9pt;width:548pt;height:.05pt;z-index:251664384;visibility:visible;mso-wrap-style:square;mso-wrap-distance-left:9pt;mso-wrap-distance-top:0;mso-wrap-distance-right:9pt;mso-wrap-distance-bottom:0;mso-position-horizontal:absolute;mso-position-horizontal-relative:text;mso-position-vertical:absolute;mso-position-vertical-relative:text;v-text-anchor:top" o:gfxdata="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" stroked="f">
+                <v:textbox style="mso-fit-shape-to-text:t" inset="0,0,0,0">
+                  <w:txbxContent>
+                    <w:p>
+                      <w:pPr>
+                        <w:pStyle w:val="Epgrafe"/>
+                        <w:jc w:val="center"/>
+                        <w:rPr>
+                          <w:noProof/>
+                        </w:rPr>
+                      </w:pPr>
+                      <w:r>
+                        <w:t xml:space="preserve">Ilustración </w:t>
+                      </w:r>
+                      <w:r>
+                        <w:fldChar w:fldCharType="begin"/>
+                      </w:r>
+                      <w:r>
+                        <w:instrText xml:space="preserve"> SEQ Ilustración \* ARABIC </w:instrText>
+                      </w:r>
+                      <w:r>
+                        <w:fldChar w:fldCharType="separate"/>
+                      </w:r>
+                      <w:r>
+                        <w:rPr>
+                          <w:noProof/>
+                        </w:rPr>
+                        <w:t>1</w:t>
+                      </w:r>
+                      <w:r>
+                        <w:fldChar w:fldCharType="end"/>
+                      </w:r>
+                      <w:r>
+                        <w:t>. Estimación costes materiales</w:t>
+                      </w:r>
+                    </w:p>
+                  </w:txbxContent>
+                </v:textbox>
+                <w10:wrap type="tight"/>
+              </v:shape>
+            </w:pict>
+          </mc:Fallback>
+        </mc:AlternateContent>
+      </w:r>
       <w:r>
         <w:rPr>
           <w:noProof/>
@@ -4135,21 +4253,19 @@
         <w:rPr>
           <w:lang w:val="es-ES_tradnl"/>
         </w:rPr>
-        <w:t xml:space="preserve">Y en la parte del material sanitario, se ha valorado, que acorde a </w:t>
-      </w:r>
-      <w:proofErr w:type="gramStart"/>
-      <w:r>
-        <w:rPr>
-          <w:lang w:val="es-ES_tradnl"/>
-        </w:rPr>
-        <w:t>la enfermedades</w:t>
-      </w:r>
-      <w:proofErr w:type="gramEnd"/>
-      <w:r>
-        <w:rPr>
-          <w:lang w:val="es-ES_tradnl"/>
-        </w:rPr>
-        <w:t xml:space="preserve"> que van a tratarse con este proyecto, solo será necesario el siguiente material en las viviendas de los usuarios:</w:t>
+        <w:t>Y en la parte del material sanitario, se ha valorado, que acorde a la</w:t>
+      </w:r>
+      <w:r>
+        <w:rPr>
+          <w:lang w:val="es-ES_tradnl"/>
+        </w:rPr>
+        <w:t>s</w:t>
+      </w:r>
+      <w:r>
+        <w:rPr>
+          <w:lang w:val="es-ES_tradnl"/>
+        </w:rPr>
+        <w:t xml:space="preserve"> enfermedades que van a tratarse con este proyecto, solo será necesario el siguiente material en las viviendas de los usuarios:</w:t>
       </w:r>
     </w:p>
     <w:p>
@@ -4264,6 +4380,141 @@
           <w:lang w:val="es-ES_tradnl"/>
         </w:rPr>
       </w:pPr>
+      <w:r>
+        <w:rPr>
+          <w:noProof/>
+        </w:rPr>
+        <mc:AlternateContent>
+          <mc:Choice Requires="wps">
+            <w:drawing>
+              <wp:anchor distT="0" distB="0" distL="114300" distR="114300" simplePos="0" relativeHeight="251666432" behindDoc="0" locked="0" layoutInCell="1" allowOverlap="1" wp14:anchorId="2176ED83" wp14:editId="6A82709C">
+                <wp:simplePos x="0" y="0"/>
+                <wp:positionH relativeFrom="column">
+                  <wp:posOffset>-795655</wp:posOffset>
+                </wp:positionH>
+                <wp:positionV relativeFrom="paragraph">
+                  <wp:posOffset>3085465</wp:posOffset>
+                </wp:positionV>
+                <wp:extent cx="6958965" cy="635"/>
+                <wp:effectExtent l="0" t="0" r="0" b="0"/>
+                <wp:wrapSquare wrapText="bothSides"/>
+                <wp:docPr id="9" name="9 Cuadro de texto"/>
+                <wp:cNvGraphicFramePr/>
+                <a:graphic xmlns:a="http://schemas.openxmlformats.org/drawingml/2006/main">
+                  <a:graphicData uri="http://schemas.microsoft.com/office/word/2010/wordprocessingShape">
+                    <wps:wsp>
+                      <wps:cNvSpPr txBox="1"/>
+                      <wps:spPr>
+                        <a:xfrm>
+                          <a:off x="0" y="0"/>
+                          <a:ext cx="6958965" cy="635"/>
+                        </a:xfrm>
+                        <a:prstGeom prst="rect">
+                          <a:avLst/>
+                        </a:prstGeom>
+                        <a:solidFill>
+                          <a:prstClr val="white"/>
+                        </a:solidFill>
+                        <a:ln>
+                          <a:noFill/>
+                        </a:ln>
+                        <a:effectLst/>
+                      </wps:spPr>
+                      <wps:txbx>
+                        <w:txbxContent>
+                          <w:p>
+                            <w:pPr>
+                              <w:pStyle w:val="Epgrafe"/>
+                              <w:jc w:val="center"/>
+                              <w:rPr>
+                                <w:noProof/>
+                              </w:rPr>
+                            </w:pPr>
+                            <w:r>
+                              <w:t xml:space="preserve">Ilustración </w:t>
+                            </w:r>
+                            <w:r>
+                              <w:fldChar w:fldCharType="begin"/>
+                            </w:r>
+                            <w:r>
+                              <w:instrText xml:space="preserve"> SEQ Ilustración \* ARABIC </w:instrText>
+                            </w:r>
+                            <w:r>
+                              <w:fldChar w:fldCharType="separate"/>
+                            </w:r>
+                            <w:r>
+                              <w:rPr>
+                                <w:noProof/>
+                              </w:rPr>
+                              <w:t>2</w:t>
+                            </w:r>
+                            <w:r>
+                              <w:fldChar w:fldCharType="end"/>
+                            </w:r>
+                            <w:r>
+                              <w:t xml:space="preserve"> Estimación costes RRHH internos</w:t>
+                            </w:r>
+                          </w:p>
+                        </w:txbxContent>
+                      </wps:txbx>
+                      <wps:bodyPr rot="0" spcFirstLastPara="0" vertOverflow="overflow" horzOverflow="overflow" vert="horz" wrap="square" lIns="0" tIns="0" rIns="0" bIns="0" numCol="1" spcCol="0" rtlCol="0" fromWordArt="0" anchor="t" anchorCtr="0" forceAA="0" compatLnSpc="1">
+                        <a:prstTxWarp prst="textNoShape">
+                          <a:avLst/>
+                        </a:prstTxWarp>
+                        <a:spAutoFit/>
+                      </wps:bodyPr>
+                    </wps:wsp>
+                  </a:graphicData>
+                </a:graphic>
+              </wp:anchor>
+            </w:drawing>
+          </mc:Choice>
+          <mc:Fallback>
+            <w:pict>
+              <v:shape id="9 Cuadro de texto" o:spid="_x0000_s1027" type="#_x0000_t202" style="position:absolute;left:0;text-align:left;margin-left:-62.65pt;margin-top:242.95pt;width:547.95pt;height:.05pt;z-index:251666432;visibility:visible;mso-wrap-style:square;mso-wrap-distance-left:9pt;mso-wrap-distance-top:0;mso-wrap-distance-right:9pt;mso-wrap-distance-bottom:0;mso-position-horizontal:absolute;mso-position-horizontal-relative:text;mso-position-vertical:absolute;mso-position-vertical-relative:text;v-text-anchor:top" o:gfxdata="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" stroked="f">
+                <v:textbox style="mso-fit-shape-to-text:t" inset="0,0,0,0">
+                  <w:txbxContent>
+                    <w:p>
+                      <w:pPr>
+                        <w:pStyle w:val="Epgrafe"/>
+                        <w:jc w:val="center"/>
+                        <w:rPr>
+                          <w:noProof/>
+                        </w:rPr>
+                      </w:pPr>
+                      <w:r>
+                        <w:t xml:space="preserve">Ilustración </w:t>
+                      </w:r>
+                      <w:r>
+                        <w:fldChar w:fldCharType="begin"/>
+                      </w:r>
+                      <w:r>
+                        <w:instrText xml:space="preserve"> SEQ Ilustración \* ARABIC </w:instrText>
+                      </w:r>
+                      <w:r>
+                        <w:fldChar w:fldCharType="separate"/>
+                      </w:r>
+                      <w:r>
+                        <w:rPr>
+                          <w:noProof/>
+                        </w:rPr>
+                        <w:t>2</w:t>
+                      </w:r>
+                      <w:r>
+                        <w:fldChar w:fldCharType="end"/>
+                      </w:r>
+                      <w:r>
+                        <w:t xml:space="preserve"> Estimación costes RRHH internos</w:t>
+                      </w:r>
+                    </w:p>
+                  </w:txbxContent>
+                </v:textbox>
+                <w10:wrap type="square"/>
+              </v:shape>
+            </w:pict>
+          </mc:Fallback>
+        </mc:AlternateContent>
+      </w:r>
       <w:r>
         <w:rPr>
           <w:noProof/>
@@ -4345,27 +4596,1062 @@
         </w:rPr>
         <w:t xml:space="preserve">, de forma interna, presenta un rango de categorías en las que define el coste que supone a la empresa cada empleado en función de la categoría. Destacar que este coste no es el coste de la nómina en bruto del empleado y que no todos los empleados pertenecientes a la misma categoría tienen porqué cobrar lo mismo (antigüedad, </w:t>
       </w:r>
+      <w:r>
+        <w:rPr>
+          <w:lang w:val="es-ES_tradnl"/>
+        </w:rPr>
+        <w:t>complementos salariales</w:t>
+      </w:r>
+      <w:r>
+        <w:rPr>
+          <w:lang w:val="es-ES_tradnl"/>
+        </w:rPr>
+        <w:t>,…). Pero para poder realizar la estimación del coste en los recursos humanos internos, el coste para la empresa, basándonos en el parámetro coste/hora, es suficiente.</w:t>
+      </w:r>
+    </w:p>
+    <w:p>
+      <w:pPr>
+        <w:rPr>
+          <w:lang w:val="es-ES_tradnl"/>
+        </w:rPr>
+      </w:pPr>
+      <w:r>
+        <w:rPr>
+          <w:lang w:val="es-ES_tradnl"/>
+        </w:rPr>
+        <w:lastRenderedPageBreak/>
+        <w:t xml:space="preserve">El siguiente punto es el análisis de los costes de las empresas subcontratadas. En primer lugar, el desarrollo del GRP. Pese a existir distintos software en el mercado con características técnicas similares, se ha acordado con la Comunidad de Madrid, que se realizará un desarrollo completamente nuevo. </w:t>
+      </w:r>
+    </w:p>
+    <w:p>
+      <w:pPr>
+        <w:rPr>
+          <w:lang w:val="es-ES_tradnl"/>
+        </w:rPr>
+      </w:pPr>
+      <w:r>
+        <w:rPr>
+          <w:lang w:val="es-ES_tradnl"/>
+        </w:rPr>
+        <w:t>Después de realizar un análisis de mercado se decidió aceptar la oferta de desarrollo de la empresa Alhambra-</w:t>
+      </w:r>
       <w:proofErr w:type="spellStart"/>
       <w:r>
         <w:rPr>
           <w:lang w:val="es-ES_tradnl"/>
         </w:rPr>
-        <w:t>bonus</w:t>
+        <w:t>Eidos</w:t>
       </w:r>
       <w:proofErr w:type="spellEnd"/>
       <w:r>
         <w:rPr>
           <w:lang w:val="es-ES_tradnl"/>
         </w:rPr>
-        <w:t>,…). Pero para poder realizar la estimación del coste en los recursos humanos internos, el coste para la empresa, basándonos en el parámetro coste/hora, es suficiente.</w:t>
-      </w:r>
-    </w:p>
-    <w:p>
-      <w:pPr>
-        <w:rPr>
-          <w:lang w:val="es-ES_tradnl"/>
-        </w:rPr>
-      </w:pPr>
+        <w:t>. Los términos del acuerdo son los siguientes:</w:t>
+      </w:r>
+    </w:p>
+    <w:p>
+      <w:pPr>
+        <w:pStyle w:val="Prrafodelista"/>
+        <w:numPr>
+          <w:ilvl w:val="0"/>
+          <w:numId w:val="18"/>
+        </w:numPr>
+        <w:rPr>
+          <w:lang w:val="es-ES_tradnl"/>
+        </w:rPr>
+      </w:pPr>
+      <w:r>
+        <w:rPr>
+          <w:lang w:val="es-ES_tradnl"/>
+        </w:rPr>
+        <w:t>El software estará completamente disponible a los 4 meses de comenzar su desarrollo.</w:t>
+      </w:r>
+    </w:p>
+    <w:p>
+      <w:pPr>
+        <w:pStyle w:val="Prrafodelista"/>
+        <w:numPr>
+          <w:ilvl w:val="0"/>
+          <w:numId w:val="18"/>
+        </w:numPr>
+        <w:rPr>
+          <w:lang w:val="es-ES_tradnl"/>
+        </w:rPr>
+      </w:pPr>
+      <w:r>
+        <w:rPr>
+          <w:lang w:val="es-ES_tradnl"/>
+        </w:rPr>
+        <w:t>La empresa Alhambra-</w:t>
+      </w:r>
+      <w:proofErr w:type="spellStart"/>
+      <w:r>
+        <w:rPr>
+          <w:lang w:val="es-ES_tradnl"/>
+        </w:rPr>
+        <w:t>Eidos</w:t>
+      </w:r>
+      <w:proofErr w:type="spellEnd"/>
+      <w:r>
+        <w:rPr>
+          <w:lang w:val="es-ES_tradnl"/>
+        </w:rPr>
+        <w:t xml:space="preserve"> dedicará a 10 empleados para el desarrollo de esta tarea de forma exclusiva.</w:t>
+      </w:r>
+    </w:p>
+    <w:p>
+      <w:pPr>
+        <w:pStyle w:val="Prrafodelista"/>
+        <w:numPr>
+          <w:ilvl w:val="0"/>
+          <w:numId w:val="18"/>
+        </w:numPr>
+        <w:rPr>
+          <w:lang w:val="es-ES_tradnl"/>
+        </w:rPr>
+      </w:pPr>
+      <w:r>
+        <w:rPr>
+          <w:lang w:val="es-ES_tradnl"/>
+        </w:rPr>
+        <w:t>La jornada que siguen estos empleados es de 8 horas al día.</w:t>
+      </w:r>
+    </w:p>
+    <w:p>
+      <w:pPr>
+        <w:pStyle w:val="Prrafodelista"/>
+        <w:numPr>
+          <w:ilvl w:val="0"/>
+          <w:numId w:val="18"/>
+        </w:numPr>
+        <w:rPr>
+          <w:lang w:val="es-ES_tradnl"/>
+        </w:rPr>
+      </w:pPr>
+      <w:r>
+        <w:rPr>
+          <w:lang w:val="es-ES_tradnl"/>
+        </w:rPr>
+        <w:t>La empresa cuenta con una media de 20 días laborables al mes.</w:t>
+      </w:r>
+    </w:p>
+    <w:p>
+      <w:pPr>
+        <w:pStyle w:val="Prrafodelista"/>
+        <w:numPr>
+          <w:ilvl w:val="0"/>
+          <w:numId w:val="18"/>
+        </w:numPr>
+        <w:rPr>
+          <w:lang w:val="es-ES_tradnl"/>
+        </w:rPr>
+      </w:pPr>
+      <w:r>
+        <w:rPr>
+          <w:lang w:val="es-ES_tradnl"/>
+        </w:rPr>
+        <w:t>La mano de obra de los empleados de diseño y desarrollo software de Alhambra-</w:t>
+      </w:r>
+      <w:proofErr w:type="spellStart"/>
+      <w:r>
+        <w:rPr>
+          <w:lang w:val="es-ES_tradnl"/>
+        </w:rPr>
+        <w:t>Eidos</w:t>
+      </w:r>
+      <w:proofErr w:type="spellEnd"/>
+      <w:r>
+        <w:rPr>
+          <w:lang w:val="es-ES_tradnl"/>
+        </w:rPr>
+        <w:t xml:space="preserve"> está valorada en 50€/hora.</w:t>
+      </w:r>
+    </w:p>
+    <w:p>
+      <w:pPr>
+        <w:rPr>
+          <w:lang w:val="es-ES_tradnl"/>
+        </w:rPr>
+      </w:pPr>
+      <w:r>
+        <w:rPr>
+          <w:lang w:val="es-ES_tradnl"/>
+        </w:rPr>
+        <w:t xml:space="preserve">Con todos estos datos, ha llegado a un acuerdo de contrato por un valor de </w:t>
+      </w:r>
+      <w:r>
+        <w:rPr>
+          <w:lang w:val="es-ES_tradnl"/>
+        </w:rPr>
+        <w:t>320.000€.</w:t>
+      </w:r>
+    </w:p>
+    <w:p>
+      <w:pPr>
+        <w:rPr>
+          <w:lang w:val="es-ES_tradnl"/>
+        </w:rPr>
+      </w:pPr>
+      <w:r>
+        <w:rPr>
+          <w:lang w:val="es-ES_tradnl"/>
+        </w:rPr>
+        <w:t>Para la gestión del alma</w:t>
+      </w:r>
+      <w:r>
+        <w:rPr>
+          <w:lang w:val="es-ES_tradnl"/>
+        </w:rPr>
+        <w:t>cé</w:t>
+      </w:r>
+      <w:r>
+        <w:rPr>
+          <w:lang w:val="es-ES_tradnl"/>
+        </w:rPr>
+        <w:t xml:space="preserve">n, reparación de dispositivos, reparto e instalación de los mismos, se ha llegado a un acuerdo de subcontratación con </w:t>
+      </w:r>
+      <w:r>
+        <w:rPr>
+          <w:color w:val="FF0000"/>
+          <w:lang w:val="es-ES_tradnl"/>
+        </w:rPr>
+        <w:t>ASECONSA</w:t>
+      </w:r>
+      <w:r>
+        <w:rPr>
+          <w:lang w:val="es-ES_tradnl"/>
+        </w:rPr>
+        <w:t>. La empresa subcontratada cuenta con varios almacenes a nivel nacional, cumpliendo los requisitos necesarios para poder albergar instrumental sanitario. El almacén que la empresa empleará contará con espacio y material para la reparación de los dispositivos que sean retirados por avería. Dicha empresa, incorporará 3 técnicos que recibirán formación por parte de la empresa Samba Solutions para el correcto desempeño de su actividad. Estos técnicos tendrán capacidades plenas para la gestión y seguridad del almacén, el reparto e instalación de dispositivos, y por último, conocimientos para la reparación de las posibles averías.</w:t>
+      </w:r>
+      <w:r>
+        <w:rPr>
+          <w:lang w:val="es-ES_tradnl"/>
+        </w:rPr>
+        <w:t xml:space="preserve"> El acuerdo al que se ha llegado con la empresa subcontratada es de 76.000€.</w:t>
+      </w:r>
+    </w:p>
+    <w:p>
+      <w:pPr>
+        <w:rPr>
+          <w:lang w:val="es-ES_tradnl"/>
+        </w:rPr>
+      </w:pPr>
+      <w:r>
+        <w:rPr>
+          <w:lang w:val="es-ES_tradnl"/>
+        </w:rPr>
+        <w:t xml:space="preserve">Para el desempeño de las funciones de </w:t>
+      </w:r>
+      <w:proofErr w:type="spellStart"/>
+      <w:r>
+        <w:rPr>
+          <w:lang w:val="es-ES_tradnl"/>
+        </w:rPr>
+        <w:t>Call</w:t>
+      </w:r>
+      <w:proofErr w:type="spellEnd"/>
+      <w:r>
+        <w:rPr>
+          <w:lang w:val="es-ES_tradnl"/>
+        </w:rPr>
+        <w:t xml:space="preserve"> Center, se han subcontratado los servicios de </w:t>
+      </w:r>
+      <w:r>
+        <w:rPr>
+          <w:color w:val="FF0000"/>
+          <w:lang w:val="es-ES_tradnl"/>
+        </w:rPr>
+        <w:t xml:space="preserve">TM </w:t>
+      </w:r>
+      <w:proofErr w:type="spellStart"/>
+      <w:r>
+        <w:rPr>
+          <w:color w:val="FF0000"/>
+          <w:lang w:val="es-ES_tradnl"/>
+        </w:rPr>
+        <w:t>System</w:t>
+      </w:r>
+      <w:proofErr w:type="spellEnd"/>
+      <w:r>
+        <w:rPr>
+          <w:color w:val="FF0000"/>
+          <w:lang w:val="es-ES_tradnl"/>
+        </w:rPr>
+        <w:t xml:space="preserve">. </w:t>
+      </w:r>
+      <w:r>
+        <w:rPr>
+          <w:lang w:val="es-ES_tradnl"/>
+        </w:rPr>
+        <w:t>L</w:t>
+      </w:r>
+      <w:r>
+        <w:rPr>
+          <w:lang w:val="es-ES_tradnl"/>
+        </w:rPr>
+        <w:t>a empresa ha introducido en su oferta los costes que les supondrá un alquiler de una pequeña oficina, la habilitación del espacio de trabajo para el desempeño del mismo y pondrá a 3 empleados para el desarrollo. Estos empleados serán formados por la empresa Samba Solutions.</w:t>
+      </w:r>
+    </w:p>
+    <w:p>
+      <w:pPr>
+        <w:rPr>
+          <w:rFonts w:cstheme="minorHAnsi"/>
+          <w:shd w:val="clear" w:color="auto" w:fill="FFFFFF"/>
+        </w:rPr>
+      </w:pPr>
+      <w:r>
+        <w:rPr>
+          <w:lang w:val="es-ES_tradnl"/>
+        </w:rPr>
+        <w:t xml:space="preserve">Por último, se deben gestionar y almacenar todos los datos generados por los dispositivos de medida de los pacientes del sistema GRP. Para ello, se ha llegado a un acuerdo con </w:t>
+      </w:r>
+      <w:r>
+        <w:rPr>
+          <w:lang w:val="es-ES_tradnl"/>
+        </w:rPr>
+        <w:t xml:space="preserve">el data center </w:t>
+      </w:r>
+      <w:r>
+        <w:rPr>
+          <w:rFonts w:cstheme="minorHAnsi"/>
+          <w:color w:val="FF0000"/>
+          <w:shd w:val="clear" w:color="auto" w:fill="FFFFFF"/>
+        </w:rPr>
+        <w:t>CDG Telefónica Alcalá de Henares</w:t>
+      </w:r>
+      <w:r>
+        <w:rPr>
+          <w:rFonts w:cstheme="minorHAnsi"/>
+          <w:color w:val="FF0000"/>
+          <w:shd w:val="clear" w:color="auto" w:fill="FFFFFF"/>
+        </w:rPr>
+        <w:t xml:space="preserve">, </w:t>
+      </w:r>
+      <w:r>
+        <w:rPr>
+          <w:rFonts w:cstheme="minorHAnsi"/>
+          <w:shd w:val="clear" w:color="auto" w:fill="FFFFFF"/>
+        </w:rPr>
+        <w:t xml:space="preserve">al que se le pagará por número de usuarios. </w:t>
+      </w:r>
+      <w:r>
+        <w:rPr>
+          <w:rFonts w:cstheme="minorHAnsi"/>
+          <w:shd w:val="clear" w:color="auto" w:fill="FFFFFF"/>
+        </w:rPr>
+        <w:t>El acuerdo económico al que se ha llegado incluye todas la necesidades para la gestión de los datos generados: capacidad de almacenamiento, capacidad de procesamiento, disponibilidad, seguridad…</w:t>
+      </w:r>
+    </w:p>
+    <w:p>
+      <w:pPr>
+        <w:rPr>
+          <w:rFonts w:cstheme="minorHAnsi"/>
+          <w:shd w:val="clear" w:color="auto" w:fill="FFFFFF"/>
+        </w:rPr>
+      </w:pPr>
+      <w:r>
+        <w:rPr>
+          <w:rFonts w:cstheme="minorHAnsi"/>
+          <w:shd w:val="clear" w:color="auto" w:fill="FFFFFF"/>
+        </w:rPr>
+        <w:t>En resumen los acuerdos alcanzados con las empresas son los siguientes:</w:t>
+      </w:r>
+    </w:p>
+    <w:p>
+      <w:pPr>
+        <w:keepNext/>
+      </w:pPr>
+      <w:r>
+        <w:rPr>
+          <w:noProof/>
+          <w:lang w:eastAsia="es-ES"/>
+        </w:rPr>
+        <w:drawing>
+          <wp:inline distT="0" distB="0" distL="0" distR="0" wp14:anchorId="3A9D3F3C" wp14:editId="3978E5F0">
+            <wp:extent cx="5400040" cy="1149907"/>
+            <wp:effectExtent l="0" t="0" r="0" b="0"/>
+            <wp:docPr id="7" name="Imagen 7"/>
+            <wp:cNvGraphicFramePr>
+              <a:graphicFrameLocks xmlns:a="http://schemas.openxmlformats.org/drawingml/2006/main" noChangeAspect="1"/>
+            </wp:cNvGraphicFramePr>
+            <a:graphic xmlns:a="http://schemas.openxmlformats.org/drawingml/2006/main">
+              <a:graphicData uri="http://schemas.openxmlformats.org/drawingml/2006/picture">
+                <pic:pic xmlns:pic="http://schemas.openxmlformats.org/drawingml/2006/picture">
+                  <pic:nvPicPr>
+                    <pic:cNvPr id="0" name=""/>
+                    <pic:cNvPicPr/>
+                  </pic:nvPicPr>
+                  <pic:blipFill>
+                    <a:blip r:embed="rId14"/>
+                    <a:stretch>
+                      <a:fillRect/>
+                    </a:stretch>
+                  </pic:blipFill>
+                  <pic:spPr>
+                    <a:xfrm>
+                      <a:off x="0" y="0"/>
+                      <a:ext cx="5400040" cy="1149907"/>
+                    </a:xfrm>
+                    <a:prstGeom prst="rect">
+                      <a:avLst/>
+                    </a:prstGeom>
+                  </pic:spPr>
+                </pic:pic>
+              </a:graphicData>
+            </a:graphic>
+          </wp:inline>
+        </w:drawing>
+      </w:r>
+    </w:p>
+    <w:p>
+      <w:pPr>
+        <w:pStyle w:val="Epgrafe"/>
+        <w:jc w:val="center"/>
+        <w:rPr>
+          <w:color w:val="auto"/>
+          <w:lang w:val="es-ES_tradnl"/>
+        </w:rPr>
+      </w:pPr>
+      <w:r>
+        <w:t xml:space="preserve">Ilustración </w:t>
+      </w:r>
+      <w:r>
+        <w:fldChar w:fldCharType="begin"/>
+      </w:r>
+      <w:r>
+        <w:instrText xml:space="preserve"> SEQ Ilustración \* ARABIC </w:instrText>
+      </w:r>
+      <w:r>
+        <w:fldChar w:fldCharType="separate"/>
+      </w:r>
+      <w:r>
+        <w:rPr>
+          <w:noProof/>
+        </w:rPr>
+        <w:t>3</w:t>
+      </w:r>
+      <w:r>
+        <w:fldChar w:fldCharType="end"/>
+      </w:r>
+      <w:r>
+        <w:t xml:space="preserve"> Costes subcontrataciones</w:t>
+      </w:r>
+    </w:p>
+    <w:p>
+      <w:pPr>
+        <w:rPr>
+          <w:lang w:val="es-ES_tradnl"/>
+        </w:rPr>
+      </w:pPr>
+      <w:r>
+        <w:rPr>
+          <w:lang w:val="es-ES_tradnl"/>
+        </w:rPr>
+        <w:lastRenderedPageBreak/>
+        <w:t xml:space="preserve">Una vez se han estimado los costes intrínsecos al proyecto, se deben tener en cuenta posibles desviaciones, para las cuales, se han definido unas contingencias con las que se podría hacer frente a ellas. </w:t>
+      </w:r>
+    </w:p>
+    <w:p>
+      <w:pPr>
+        <w:pStyle w:val="Ttulo1"/>
+        <w:numPr>
+          <w:ilvl w:val="1"/>
+          <w:numId w:val="28"/>
+        </w:numPr>
+        <w:spacing w:after="240"/>
+        <w:rPr>
+          <w:sz w:val="32"/>
+          <w:lang w:val="es-ES_tradnl"/>
+        </w:rPr>
+      </w:pPr>
+      <w:r>
+        <w:rPr>
+          <w:sz w:val="32"/>
+          <w:lang w:val="es-ES_tradnl"/>
+        </w:rPr>
+        <w:t xml:space="preserve">Estimación de costes de las </w:t>
+      </w:r>
+      <w:r>
+        <w:rPr>
+          <w:sz w:val="32"/>
+          <w:lang w:val="es-ES_tradnl"/>
+        </w:rPr>
+        <w:t>reservas o contingencias</w:t>
+      </w:r>
+      <w:r>
+        <w:rPr>
+          <w:sz w:val="32"/>
+          <w:lang w:val="es-ES_tradnl"/>
+        </w:rPr>
+        <w:t>.</w:t>
+      </w:r>
+    </w:p>
+    <w:p>
+      <w:pPr>
+        <w:rPr>
+          <w:lang w:val="es-ES_tradnl"/>
+        </w:rPr>
+      </w:pPr>
+      <w:r>
+        <w:rPr>
+          <w:lang w:val="es-ES_tradnl"/>
+        </w:rPr>
+        <w:t xml:space="preserve">Para la estimación </w:t>
+      </w:r>
+      <w:r>
+        <w:rPr>
+          <w:lang w:val="es-ES_tradnl"/>
+        </w:rPr>
+        <w:t>de estas contingencias, la empresa Samba Solutions se ha basado en su experiencia en el desarrollo de proyectos similares y ha tomado como principal variable a tener en cuenta los riesgos. Todas las actividades definidas para el desarrollo del proyecto llevan un riesgo asociado. En el caso de la estimación de costes, no se ha estimado de forma individual por cada actividad sino en conjunto. Por esto, se han podido distinguir 3 categorías de riesgos. Se ha visto que las actividades que se desarrollan para la compra de materiales no componen grandes riesgos, por lo que se ha catalogado la compra de materiales con riesgo 1. Este riesgo lleva asociado una contingencia para la actividad de un 5%, como ya se ha realizado anteriormente en otros proyectos.</w:t>
+      </w:r>
+    </w:p>
+    <w:p>
+      <w:pPr>
+        <w:rPr>
+          <w:lang w:val="es-ES_tradnl"/>
+        </w:rPr>
+      </w:pPr>
+      <w:r>
+        <w:rPr>
+          <w:lang w:val="es-ES_tradnl"/>
+        </w:rPr>
+        <w:t>Para la estimación de costes de los recursos humanos, se ha estimado un riesgo 2. Es una actividad bien definida, pero el número de empleados o las horas que estos van a trabajar, compone un riesgo mayor al que se le ha asignado a la compra de materiales. El riesgo 2 está catalogado con una reserva del 10% respecto a su estimación de costes.</w:t>
+      </w:r>
+    </w:p>
+    <w:p>
+      <w:pPr>
+        <w:rPr>
+          <w:lang w:val="es-ES_tradnl"/>
+        </w:rPr>
+      </w:pPr>
+      <w:r>
+        <w:rPr>
+          <w:lang w:val="es-ES_tradnl"/>
+        </w:rPr>
+        <w:t>Por último, las subcontrataciones, al no depender de forma controlada por parte de la empresa Samba Solutions, siempre son catalogadas con riesgo 3. Este riesgo lleva asociado una desviación del 15%</w:t>
+      </w:r>
+    </w:p>
+    <w:p>
+      <w:pPr>
+        <w:keepNext/>
+      </w:pPr>
+      <w:r>
+        <w:rPr>
+          <w:noProof/>
+          <w:lang w:eastAsia="es-ES"/>
+        </w:rPr>
+        <w:drawing>
+          <wp:inline distT="0" distB="0" distL="0" distR="0" wp14:anchorId="73CBF998" wp14:editId="6A134A9B">
+            <wp:extent cx="5400040" cy="615891"/>
+            <wp:effectExtent l="0" t="0" r="0" b="0"/>
+            <wp:docPr id="12" name="Imagen 12"/>
+            <wp:cNvGraphicFramePr>
+              <a:graphicFrameLocks xmlns:a="http://schemas.openxmlformats.org/drawingml/2006/main" noChangeAspect="1"/>
+            </wp:cNvGraphicFramePr>
+            <a:graphic xmlns:a="http://schemas.openxmlformats.org/drawingml/2006/main">
+              <a:graphicData uri="http://schemas.openxmlformats.org/drawingml/2006/picture">
+                <pic:pic xmlns:pic="http://schemas.openxmlformats.org/drawingml/2006/picture">
+                  <pic:nvPicPr>
+                    <pic:cNvPr id="0" name=""/>
+                    <pic:cNvPicPr/>
+                  </pic:nvPicPr>
+                  <pic:blipFill>
+                    <a:blip r:embed="rId15"/>
+                    <a:stretch>
+                      <a:fillRect/>
+                    </a:stretch>
+                  </pic:blipFill>
+                  <pic:spPr>
+                    <a:xfrm>
+                      <a:off x="0" y="0"/>
+                      <a:ext cx="5400040" cy="615891"/>
+                    </a:xfrm>
+                    <a:prstGeom prst="rect">
+                      <a:avLst/>
+                    </a:prstGeom>
+                  </pic:spPr>
+                </pic:pic>
+              </a:graphicData>
+            </a:graphic>
+          </wp:inline>
+        </w:drawing>
+      </w:r>
+    </w:p>
+    <w:p>
+      <w:pPr>
+        <w:pStyle w:val="Epgrafe"/>
+        <w:jc w:val="center"/>
+        <w:rPr>
+          <w:lang w:val="es-ES_tradnl"/>
+        </w:rPr>
+      </w:pPr>
+      <w:r>
+        <w:t xml:space="preserve">Ilustración </w:t>
+      </w:r>
+      <w:r>
+        <w:fldChar w:fldCharType="begin"/>
+      </w:r>
+      <w:r>
+        <w:instrText xml:space="preserve"> SEQ Ilustración \* ARABIC </w:instrText>
+      </w:r>
+      <w:r>
+        <w:fldChar w:fldCharType="separate"/>
+      </w:r>
+      <w:r>
+        <w:rPr>
+          <w:noProof/>
+        </w:rPr>
+        <w:t>4</w:t>
+      </w:r>
+      <w:r>
+        <w:fldChar w:fldCharType="end"/>
+      </w:r>
+      <w:r>
+        <w:t xml:space="preserve"> Estimación contingencias</w:t>
+      </w:r>
+    </w:p>
+    <w:p>
+      <w:pPr>
+        <w:jc w:val="left"/>
+        <w:rPr>
+          <w:lang w:val="es-ES_tradnl"/>
+        </w:rPr>
+      </w:pPr>
+      <w:r>
+        <w:rPr>
+          <w:lang w:val="es-ES_tradnl"/>
+        </w:rPr>
+        <w:br w:type="page"/>
+      </w:r>
+    </w:p>
+    <w:p>
+      <w:pPr>
+        <w:pStyle w:val="Ttulo1"/>
+        <w:numPr>
+          <w:ilvl w:val="0"/>
+          <w:numId w:val="28"/>
+        </w:numPr>
+        <w:spacing w:after="240"/>
+        <w:rPr>
+          <w:lang w:val="es-ES_tradnl"/>
+        </w:rPr>
+      </w:pPr>
+      <w:r>
+        <w:rPr>
+          <w:lang w:val="es-ES_tradnl"/>
+        </w:rPr>
+        <w:lastRenderedPageBreak/>
+        <w:t>Presupuesto</w:t>
+      </w:r>
+    </w:p>
+    <w:p>
+      <w:pPr>
+        <w:rPr>
+          <w:lang w:val="es-ES_tradnl"/>
+        </w:rPr>
+      </w:pPr>
+      <w:r>
+        <w:rPr>
+          <w:lang w:val="es-ES_tradnl"/>
+        </w:rPr>
+        <w:t>La determinación del presupuesto se basa en los costes estimados. Por lo que una buena estimación hará que las probabilidades de que el proyecto evolucione satisfactoriamente, aumenten. Este puesto tiene que ser aprobado por la PMO por unanimidad y se encuentra desglosado estructuralmente en la siguiente figura.</w:t>
+      </w:r>
+    </w:p>
+    <w:p>
+      <w:pPr>
+        <w:keepNext/>
+        <w:jc w:val="center"/>
+      </w:pPr>
+      <w:r>
+        <w:rPr>
+          <w:noProof/>
+          <w:lang w:eastAsia="es-ES"/>
+        </w:rPr>
+        <w:drawing>
+          <wp:inline distT="0" distB="0" distL="0" distR="0" wp14:anchorId="5BA13E59" wp14:editId="63493E2D">
+            <wp:extent cx="3636879" cy="1978926"/>
+            <wp:effectExtent l="0" t="0" r="1905" b="2540"/>
+            <wp:docPr id="13" name="Imagen 13"/>
+            <wp:cNvGraphicFramePr>
+              <a:graphicFrameLocks xmlns:a="http://schemas.openxmlformats.org/drawingml/2006/main" noChangeAspect="1"/>
+            </wp:cNvGraphicFramePr>
+            <a:graphic xmlns:a="http://schemas.openxmlformats.org/drawingml/2006/main">
+              <a:graphicData uri="http://schemas.openxmlformats.org/drawingml/2006/picture">
+                <pic:pic xmlns:pic="http://schemas.openxmlformats.org/drawingml/2006/picture">
+                  <pic:nvPicPr>
+                    <pic:cNvPr id="0" name=""/>
+                    <pic:cNvPicPr/>
+                  </pic:nvPicPr>
+                  <pic:blipFill>
+                    <a:blip r:embed="rId16"/>
+                    <a:stretch>
+                      <a:fillRect/>
+                    </a:stretch>
+                  </pic:blipFill>
+                  <pic:spPr>
+                    <a:xfrm>
+                      <a:off x="0" y="0"/>
+                      <a:ext cx="3638462" cy="1979788"/>
+                    </a:xfrm>
+                    <a:prstGeom prst="rect">
+                      <a:avLst/>
+                    </a:prstGeom>
+                  </pic:spPr>
+                </pic:pic>
+              </a:graphicData>
+            </a:graphic>
+          </wp:inline>
+        </w:drawing>
+      </w:r>
+    </w:p>
+    <w:p>
+      <w:pPr>
+        <w:pStyle w:val="Epgrafe"/>
+        <w:jc w:val="center"/>
+        <w:rPr>
+          <w:lang w:val="es-ES_tradnl"/>
+        </w:rPr>
+      </w:pPr>
+      <w:r>
+        <w:t xml:space="preserve">Ilustración </w:t>
+      </w:r>
+      <w:r>
+        <w:fldChar w:fldCharType="begin"/>
+      </w:r>
+      <w:r>
+        <w:instrText xml:space="preserve"> SEQ Ilustración \* ARABIC </w:instrText>
+      </w:r>
+      <w:r>
+        <w:fldChar w:fldCharType="separate"/>
+      </w:r>
+      <w:r>
+        <w:rPr>
+          <w:noProof/>
+        </w:rPr>
+        <w:t>5</w:t>
+      </w:r>
+      <w:r>
+        <w:fldChar w:fldCharType="end"/>
+      </w:r>
+      <w:r>
+        <w:t>. Componentes del presupuesto</w:t>
+      </w:r>
+    </w:p>
+    <w:p>
+      <w:pPr>
+        <w:pStyle w:val="Ttulo1"/>
+        <w:numPr>
+          <w:ilvl w:val="1"/>
+          <w:numId w:val="28"/>
+        </w:numPr>
+        <w:spacing w:after="240"/>
+        <w:rPr>
+          <w:sz w:val="32"/>
+          <w:lang w:val="es-ES_tradnl"/>
+        </w:rPr>
+      </w:pPr>
+      <w:r>
+        <w:rPr>
+          <w:sz w:val="32"/>
+          <w:lang w:val="es-ES_tradnl"/>
+        </w:rPr>
+        <w:t>Línea base de costes</w:t>
+      </w:r>
+    </w:p>
+    <w:p>
+      <w:pPr>
+        <w:rPr>
+          <w:lang w:val="es-ES_tradnl"/>
+        </w:rPr>
+      </w:pPr>
+      <w:r>
+        <w:rPr>
+          <w:lang w:val="es-ES_tradnl"/>
+        </w:rPr>
+        <w:t xml:space="preserve">Tomando como base todas las estimaciones realizadas anteriormente se puede presentar el siguiente cálculo. </w:t>
+      </w:r>
+    </w:p>
+    <w:p>
+      <w:pPr>
+        <w:keepNext/>
+        <w:jc w:val="center"/>
+      </w:pPr>
+      <w:r>
+        <w:rPr>
+          <w:noProof/>
+          <w:lang w:eastAsia="es-ES"/>
+        </w:rPr>
+        <w:drawing>
+          <wp:inline distT="0" distB="0" distL="0" distR="0" wp14:anchorId="3AF49528" wp14:editId="540AE12B">
+            <wp:extent cx="3752850" cy="1314450"/>
+            <wp:effectExtent l="0" t="0" r="0" b="0"/>
+            <wp:docPr id="14" name="Imagen 14"/>
+            <wp:cNvGraphicFramePr>
+              <a:graphicFrameLocks xmlns:a="http://schemas.openxmlformats.org/drawingml/2006/main" noChangeAspect="1"/>
+            </wp:cNvGraphicFramePr>
+            <a:graphic xmlns:a="http://schemas.openxmlformats.org/drawingml/2006/main">
+              <a:graphicData uri="http://schemas.openxmlformats.org/drawingml/2006/picture">
+                <pic:pic xmlns:pic="http://schemas.openxmlformats.org/drawingml/2006/picture">
+                  <pic:nvPicPr>
+                    <pic:cNvPr id="0" name=""/>
+                    <pic:cNvPicPr/>
+                  </pic:nvPicPr>
+                  <pic:blipFill>
+                    <a:blip r:embed="rId17"/>
+                    <a:stretch>
+                      <a:fillRect/>
+                    </a:stretch>
+                  </pic:blipFill>
+                  <pic:spPr>
+                    <a:xfrm>
+                      <a:off x="0" y="0"/>
+                      <a:ext cx="3752850" cy="1314450"/>
+                    </a:xfrm>
+                    <a:prstGeom prst="rect">
+                      <a:avLst/>
+                    </a:prstGeom>
+                  </pic:spPr>
+                </pic:pic>
+              </a:graphicData>
+            </a:graphic>
+          </wp:inline>
+        </w:drawing>
+      </w:r>
+    </w:p>
+    <w:p>
+      <w:pPr>
+        <w:pStyle w:val="Epgrafe"/>
+        <w:jc w:val="center"/>
+      </w:pPr>
+      <w:r>
+        <w:t xml:space="preserve">Ilustración </w:t>
+      </w:r>
+      <w:r>
+        <w:fldChar w:fldCharType="begin"/>
+      </w:r>
+      <w:r>
+        <w:instrText xml:space="preserve"> SEQ Ilustración \* ARABIC </w:instrText>
+      </w:r>
+      <w:r>
+        <w:fldChar w:fldCharType="separate"/>
+      </w:r>
+      <w:r>
+        <w:rPr>
+          <w:noProof/>
+        </w:rPr>
+        <w:t>6</w:t>
+      </w:r>
+      <w:r>
+        <w:fldChar w:fldCharType="end"/>
+      </w:r>
+      <w:r>
+        <w:t xml:space="preserve"> Desglose presupuesto</w:t>
+      </w:r>
+    </w:p>
+    <w:p>
+      <w:pPr>
+        <w:rPr>
+          <w:lang w:val="es-ES_tradnl"/>
+        </w:rPr>
+      </w:pPr>
+      <w:r>
+        <w:rPr>
+          <w:lang w:val="es-ES_tradnl"/>
+        </w:rPr>
+        <w:t xml:space="preserve">En el cálculo presupuestario mostrado en la figura anterior, se pueden distinguir varias partes. En primer lugar se encuentran todos los costes estimados (materiales, RRHH, subcontrataciones…). Todas estas actividades conocidas, cuentan con su fondo de reserva, que se han llamado contingencias. La suma de estas dos componentes supondría la línea base de los costes. </w:t>
+      </w:r>
+    </w:p>
+    <w:p>
+      <w:pPr>
+        <w:rPr>
+          <w:lang w:val="es-ES_tradnl"/>
+        </w:rPr>
+      </w:pPr>
+      <w:r>
+        <w:rPr>
+          <w:lang w:val="es-ES_tradnl"/>
+        </w:rPr>
+        <w:t xml:space="preserve">Como en todo proyecto, se contempla que vayan apareciendo gastos y/o actividades imprevistas en las primeras fases del desarrollo del proyecto, por lo que en conjunto con la Comunidad de Madrid se ha acordado que estas desviaciones como máximo pueden ser del 12% de la línea base de los costes. Por lo tanto las reservas de gestión acordadas son de 238.078.86€. </w:t>
+      </w:r>
+    </w:p>
+    <w:p>
+      <w:pPr>
+        <w:rPr>
+          <w:lang w:val="es-ES_tradnl"/>
+        </w:rPr>
+      </w:pPr>
+      <w:r>
+        <w:rPr>
+          <w:lang w:val="es-ES_tradnl"/>
+        </w:rPr>
+        <w:t>Acorde a estos números, la oferta que se le presenta a la Comunidad de Madrid es de 2.222.069.36€.</w:t>
+      </w:r>
+    </w:p>
+    <w:p>
+      <w:pPr>
+        <w:pStyle w:val="Ttulo1"/>
+        <w:numPr>
+          <w:ilvl w:val="1"/>
+          <w:numId w:val="28"/>
+        </w:numPr>
+        <w:spacing w:after="240"/>
+        <w:rPr>
+          <w:sz w:val="32"/>
+          <w:lang w:val="es-ES_tradnl"/>
+        </w:rPr>
+      </w:pPr>
+      <w:r>
+        <w:rPr>
+          <w:noProof/>
+          <w:lang w:eastAsia="es-ES"/>
+        </w:rPr>
+        <w:lastRenderedPageBreak/>
+        <w:drawing>
+          <wp:anchor distT="0" distB="0" distL="114300" distR="114300" simplePos="0" relativeHeight="251667456" behindDoc="1" locked="0" layoutInCell="1" allowOverlap="1" wp14:anchorId="74574CC0" wp14:editId="691B8E0B">
+            <wp:simplePos x="0" y="0"/>
+            <wp:positionH relativeFrom="column">
+              <wp:posOffset>-841375</wp:posOffset>
+            </wp:positionH>
+            <wp:positionV relativeFrom="paragraph">
+              <wp:posOffset>417195</wp:posOffset>
+            </wp:positionV>
+            <wp:extent cx="7110095" cy="1146175"/>
+            <wp:effectExtent l="0" t="0" r="0" b="0"/>
+            <wp:wrapTight wrapText="bothSides">
+              <wp:wrapPolygon edited="0">
+                <wp:start x="0" y="0"/>
+                <wp:lineTo x="0" y="21181"/>
+                <wp:lineTo x="21529" y="21181"/>
+                <wp:lineTo x="21529" y="0"/>
+                <wp:lineTo x="0" y="0"/>
+              </wp:wrapPolygon>
+            </wp:wrapTight>
+            <wp:docPr id="16" name="Imagen 16"/>
+            <wp:cNvGraphicFramePr>
+              <a:graphicFrameLocks xmlns:a="http://schemas.openxmlformats.org/drawingml/2006/main" noChangeAspect="1"/>
+            </wp:cNvGraphicFramePr>
+            <a:graphic xmlns:a="http://schemas.openxmlformats.org/drawingml/2006/main">
+              <a:graphicData uri="http://schemas.openxmlformats.org/drawingml/2006/picture">
+                <pic:pic xmlns:pic="http://schemas.openxmlformats.org/drawingml/2006/picture">
+                  <pic:nvPicPr>
+                    <pic:cNvPr id="0" name=""/>
+                    <pic:cNvPicPr/>
+                  </pic:nvPicPr>
+                  <pic:blipFill>
+                    <a:blip r:embed="rId18">
+                      <a:extLst>
+                        <a:ext uri="{28A0092B-C50C-407E-A947-70E740481C1C}">
+                          <a14:useLocalDpi xmlns:a14="http://schemas.microsoft.com/office/drawing/2010/main" val="0"/>
+                        </a:ext>
+                      </a:extLst>
+                    </a:blip>
+                    <a:stretch>
+                      <a:fillRect/>
+                    </a:stretch>
+                  </pic:blipFill>
+                  <pic:spPr>
+                    <a:xfrm>
+                      <a:off x="0" y="0"/>
+                      <a:ext cx="7110095" cy="1146175"/>
+                    </a:xfrm>
+                    <a:prstGeom prst="rect">
+                      <a:avLst/>
+                    </a:prstGeom>
+                  </pic:spPr>
+                </pic:pic>
+              </a:graphicData>
+            </a:graphic>
+            <wp14:sizeRelH relativeFrom="page">
+              <wp14:pctWidth>0</wp14:pctWidth>
+            </wp14:sizeRelH>
+            <wp14:sizeRelV relativeFrom="page">
+              <wp14:pctHeight>0</wp14:pctHeight>
+            </wp14:sizeRelV>
+          </wp:anchor>
+        </w:drawing>
+      </w:r>
+      <w:r>
+        <w:rPr>
+          <w:sz w:val="32"/>
+          <w:lang w:val="es-ES_tradnl"/>
+        </w:rPr>
+        <w:t>Financiación</w:t>
+      </w:r>
+    </w:p>
+    <w:p>
+      <w:pPr>
+        <w:rPr>
+          <w:lang w:val="es-ES_tradnl"/>
+        </w:rPr>
+      </w:pPr>
+      <w:r>
+        <w:rPr>
+          <w:noProof/>
+          <w:lang w:eastAsia="es-ES"/>
+        </w:rPr>
+        <w:drawing>
+          <wp:anchor distT="0" distB="0" distL="114300" distR="114300" simplePos="0" relativeHeight="251668480" behindDoc="1" locked="0" layoutInCell="1" allowOverlap="1" wp14:anchorId="2AC25B71" wp14:editId="695E5B3A">
+            <wp:simplePos x="0" y="0"/>
+            <wp:positionH relativeFrom="column">
+              <wp:posOffset>-561975</wp:posOffset>
+            </wp:positionH>
+            <wp:positionV relativeFrom="paragraph">
+              <wp:posOffset>283845</wp:posOffset>
+            </wp:positionV>
+            <wp:extent cx="6612255" cy="3602990"/>
+            <wp:effectExtent l="0" t="0" r="17145" b="16510"/>
+            <wp:wrapTight wrapText="bothSides">
+              <wp:wrapPolygon edited="0">
+                <wp:start x="0" y="0"/>
+                <wp:lineTo x="0" y="21585"/>
+                <wp:lineTo x="21594" y="21585"/>
+                <wp:lineTo x="21594" y="0"/>
+                <wp:lineTo x="0" y="0"/>
+              </wp:wrapPolygon>
+            </wp:wrapTight>
+            <wp:docPr id="18" name="Gráfico 18"/>
+            <wp:cNvGraphicFramePr/>
+            <a:graphic xmlns:a="http://schemas.openxmlformats.org/drawingml/2006/main">
+              <a:graphicData uri="http://schemas.openxmlformats.org/drawingml/2006/chart">
+                <c:chart xmlns:c="http://schemas.openxmlformats.org/drawingml/2006/chart" xmlns:r="http://schemas.openxmlformats.org/officeDocument/2006/relationships" r:id="rId19"/>
+              </a:graphicData>
+            </a:graphic>
+            <wp14:sizeRelH relativeFrom="page">
+              <wp14:pctWidth>0</wp14:pctWidth>
+            </wp14:sizeRelH>
+            <wp14:sizeRelV relativeFrom="page">
+              <wp14:pctHeight>0</wp14:pctHeight>
+            </wp14:sizeRelV>
+          </wp:anchor>
+        </w:drawing>
+      </w:r>
+    </w:p>
+    <w:p>
+      <w:pPr>
+        <w:rPr>
+          <w:lang w:val="es-ES_tradnl"/>
+        </w:rPr>
+      </w:pPr>
+    </w:p>
+    <w:p>
+      <w:pPr>
+        <w:pStyle w:val="Ttulo1"/>
+        <w:numPr>
+          <w:ilvl w:val="0"/>
+          <w:numId w:val="28"/>
+        </w:numPr>
+        <w:spacing w:after="240"/>
+        <w:rPr>
+          <w:lang w:val="es-ES_tradnl"/>
+        </w:rPr>
+      </w:pPr>
+      <w:r>
+        <w:rPr>
+          <w:lang w:val="es-ES_tradnl"/>
+        </w:rPr>
+        <w:t>Control de costes</w:t>
+      </w:r>
       <w:bookmarkStart w:id="8" w:name="_GoBack"/>
       <w:bookmarkEnd w:id="8"/>
     </w:p>
@@ -4383,9 +5669,20 @@
         </w:rPr>
       </w:pPr>
     </w:p>
+    <w:p>
+      <w:pPr>
+        <w:rPr>
+          <w:lang w:val="es-ES_tradnl"/>
+        </w:rPr>
+      </w:pPr>
+    </w:p>
     <w:sectPr>
-      <w:headerReference w:type="default" r:id="rId14"/>
-      <w:footerReference w:type="default" r:id="rId15"/>
+      <w:headerReference w:type="even" r:id="rId20"/>
+      <w:headerReference w:type="default" r:id="rId21"/>
+      <w:footerReference w:type="even" r:id="rId22"/>
+      <w:footerReference w:type="default" r:id="rId23"/>
+      <w:headerReference w:type="first" r:id="rId24"/>
+      <w:footerReference w:type="first" r:id="rId25"/>
       <w:pgSz w:w="11906" w:h="16838"/>
       <w:pgMar w:top="1417" w:right="1701" w:bottom="1417" w:left="1701" w:header="708" w:footer="708" w:gutter="0"/>
       <w:pgNumType w:start="0"/>
@@ -4426,6 +5723,16 @@
 <w:ftr xmlns:wpc="http://schemas.microsoft.com/office/word/2010/wordprocessingCanvas" xmlns:mc="http://schemas.openxmlformats.org/markup-compatibility/2006" xmlns:o="urn:schemas-microsoft-com:office:office" xmlns:r="http://schemas.openxmlformats.org/officeDocument/2006/relationships" xmlns:m="http://schemas.openxmlformats.org/officeDocument/2006/math" xmlns:v="urn:schemas-microsoft-com:vml" xmlns:wp14="http://schemas.microsoft.com/office/word/2010/wordprocessingDrawing" xmlns:wp="http://schemas.openxmlformats.org/drawingml/2006/wordprocessingDrawing" xmlns:w10="urn:schemas-microsoft-com:office:word" xmlns:w="http://schemas.openxmlformats.org/wordprocessingml/2006/main" xmlns:w14="http://schemas.microsoft.com/office/word/2010/wordml" xmlns:wpg="http://schemas.microsoft.com/office/word/2010/wordprocessingGroup" xmlns:wpi="http://schemas.microsoft.com/office/word/2010/wordprocessingInk" xmlns:wne="http://schemas.microsoft.com/office/word/2006/wordml" xmlns:wps="http://schemas.microsoft.com/office/word/2010/wordprocessingShape" mc:Ignorable="w14 wp14">
   <w:p>
     <w:pPr>
+      <w:pStyle w:val="Piedepgina"/>
+    </w:pPr>
+  </w:p>
+</w:ftr>
+</file>
+
+<file path=word/footer2.xml><?xml version="1.0" encoding="utf-8"?>
+<w:ftr xmlns:wpc="http://schemas.microsoft.com/office/word/2010/wordprocessingCanvas" xmlns:mc="http://schemas.openxmlformats.org/markup-compatibility/2006" xmlns:o="urn:schemas-microsoft-com:office:office" xmlns:r="http://schemas.openxmlformats.org/officeDocument/2006/relationships" xmlns:m="http://schemas.openxmlformats.org/officeDocument/2006/math" xmlns:v="urn:schemas-microsoft-com:vml" xmlns:wp14="http://schemas.microsoft.com/office/word/2010/wordprocessingDrawing" xmlns:wp="http://schemas.openxmlformats.org/drawingml/2006/wordprocessingDrawing" xmlns:w10="urn:schemas-microsoft-com:office:word" xmlns:w="http://schemas.openxmlformats.org/wordprocessingml/2006/main" xmlns:w14="http://schemas.microsoft.com/office/word/2010/wordml" xmlns:wpg="http://schemas.microsoft.com/office/word/2010/wordprocessingGroup" xmlns:wpi="http://schemas.microsoft.com/office/word/2010/wordprocessingInk" xmlns:wne="http://schemas.microsoft.com/office/word/2006/wordml" xmlns:wps="http://schemas.microsoft.com/office/word/2010/wordprocessingShape" mc:Ignorable="w14 wp14">
+  <w:p>
+    <w:pPr>
       <w:tabs>
         <w:tab w:val="center" w:pos="4550"/>
         <w:tab w:val="left" w:pos="5818"/>
@@ -4486,7 +5793,7 @@
         <w:sz w:val="24"/>
         <w:szCs w:val="24"/>
       </w:rPr>
-      <w:t>7</w:t>
+      <w:t>11</w:t>
     </w:r>
     <w:r>
       <w:rPr>
@@ -4535,7 +5842,7 @@
         <w:sz w:val="24"/>
         <w:szCs w:val="24"/>
       </w:rPr>
-      <w:t>8</w:t>
+      <w:t>11</w:t>
     </w:r>
     <w:r>
       <w:rPr>
@@ -4554,6 +5861,16 @@
 </w:ftr>
 </file>
 
+<file path=word/footer3.xml><?xml version="1.0" encoding="utf-8"?>
+<w:ftr xmlns:wpc="http://schemas.microsoft.com/office/word/2010/wordprocessingCanvas" xmlns:mc="http://schemas.openxmlformats.org/markup-compatibility/2006" xmlns:o="urn:schemas-microsoft-com:office:office" xmlns:r="http://schemas.openxmlformats.org/officeDocument/2006/relationships" xmlns:m="http://schemas.openxmlformats.org/officeDocument/2006/math" xmlns:v="urn:schemas-microsoft-com:vml" xmlns:wp14="http://schemas.microsoft.com/office/word/2010/wordprocessingDrawing" xmlns:wp="http://schemas.openxmlformats.org/drawingml/2006/wordprocessingDrawing" xmlns:w10="urn:schemas-microsoft-com:office:word" xmlns:w="http://schemas.openxmlformats.org/wordprocessingml/2006/main" xmlns:w14="http://schemas.microsoft.com/office/word/2010/wordml" xmlns:wpg="http://schemas.microsoft.com/office/word/2010/wordprocessingGroup" xmlns:wpi="http://schemas.microsoft.com/office/word/2010/wordprocessingInk" xmlns:wne="http://schemas.microsoft.com/office/word/2006/wordml" xmlns:wps="http://schemas.microsoft.com/office/word/2010/wordprocessingShape" mc:Ignorable="w14 wp14">
+  <w:p>
+    <w:pPr>
+      <w:pStyle w:val="Piedepgina"/>
+    </w:pPr>
+  </w:p>
+</w:ftr>
+</file>
+
 <file path=word/footnotes.xml><?xml version="1.0" encoding="utf-8"?>
 <w:footnotes xmlns:wpc="http://schemas.microsoft.com/office/word/2010/wordprocessingCanvas" xmlns:mc="http://schemas.openxmlformats.org/markup-compatibility/2006" xmlns:o="urn:schemas-microsoft-com:office:office" xmlns:r="http://schemas.openxmlformats.org/officeDocument/2006/relationships" xmlns:m="http://schemas.openxmlformats.org/officeDocument/2006/math" xmlns:v="urn:schemas-microsoft-com:vml" xmlns:wp14="http://schemas.microsoft.com/office/word/2010/wordprocessingDrawing" xmlns:wp="http://schemas.openxmlformats.org/drawingml/2006/wordprocessingDrawing" xmlns:w10="urn:schemas-microsoft-com:office:word" xmlns:w="http://schemas.openxmlformats.org/wordprocessingml/2006/main" xmlns:w14="http://schemas.microsoft.com/office/word/2010/wordml" xmlns:wpg="http://schemas.microsoft.com/office/word/2010/wordprocessingGroup" xmlns:wpi="http://schemas.microsoft.com/office/word/2010/wordprocessingInk" xmlns:wne="http://schemas.microsoft.com/office/word/2006/wordml" xmlns:wps="http://schemas.microsoft.com/office/word/2010/wordprocessingShape" mc:Ignorable="w14 wp14">
   <w:footnote w:type="separator" w:id="-1">
@@ -4580,6 +5897,16 @@
 </file>
 
 <file path=word/header1.xml><?xml version="1.0" encoding="utf-8"?>
+<w:hdr xmlns:wpc="http://schemas.microsoft.com/office/word/2010/wordprocessingCanvas" xmlns:mc="http://schemas.openxmlformats.org/markup-compatibility/2006" xmlns:o="urn:schemas-microsoft-com:office:office" xmlns:r="http://schemas.openxmlformats.org/officeDocument/2006/relationships" xmlns:m="http://schemas.openxmlformats.org/officeDocument/2006/math" xmlns:v="urn:schemas-microsoft-com:vml" xmlns:wp14="http://schemas.microsoft.com/office/word/2010/wordprocessingDrawing" xmlns:wp="http://schemas.openxmlformats.org/drawingml/2006/wordprocessingDrawing" xmlns:w10="urn:schemas-microsoft-com:office:word" xmlns:w="http://schemas.openxmlformats.org/wordprocessingml/2006/main" xmlns:w14="http://schemas.microsoft.com/office/word/2010/wordml" xmlns:wpg="http://schemas.microsoft.com/office/word/2010/wordprocessingGroup" xmlns:wpi="http://schemas.microsoft.com/office/word/2010/wordprocessingInk" xmlns:wne="http://schemas.microsoft.com/office/word/2006/wordml" xmlns:wps="http://schemas.microsoft.com/office/word/2010/wordprocessingShape" mc:Ignorable="w14 wp14">
+  <w:p>
+    <w:pPr>
+      <w:pStyle w:val="Encabezado"/>
+    </w:pPr>
+  </w:p>
+</w:hdr>
+</file>
+
+<file path=word/header2.xml><?xml version="1.0" encoding="utf-8"?>
 <w:hdr xmlns:wpc="http://schemas.microsoft.com/office/word/2010/wordprocessingCanvas" xmlns:mc="http://schemas.openxmlformats.org/markup-compatibility/2006" xmlns:o="urn:schemas-microsoft-com:office:office" xmlns:r="http://schemas.openxmlformats.org/officeDocument/2006/relationships" xmlns:m="http://schemas.openxmlformats.org/officeDocument/2006/math" xmlns:v="urn:schemas-microsoft-com:vml" xmlns:wp14="http://schemas.microsoft.com/office/word/2010/wordprocessingDrawing" xmlns:wp="http://schemas.openxmlformats.org/drawingml/2006/wordprocessingDrawing" xmlns:w10="urn:schemas-microsoft-com:office:word" xmlns:w="http://schemas.openxmlformats.org/wordprocessingml/2006/main" xmlns:w14="http://schemas.microsoft.com/office/word/2010/wordml" xmlns:wpg="http://schemas.microsoft.com/office/word/2010/wordprocessingGroup" xmlns:wpi="http://schemas.microsoft.com/office/word/2010/wordprocessingInk" xmlns:wne="http://schemas.microsoft.com/office/word/2006/wordml" xmlns:wps="http://schemas.microsoft.com/office/word/2010/wordprocessingShape" mc:Ignorable="w14 wp14">
   <w:p>
     <w:pPr>
@@ -4602,7 +5929,7 @@
           <wp:extent cx="1330744" cy="567559"/>
           <wp:effectExtent l="0" t="0" r="3175" b="4445"/>
           <wp:wrapTopAndBottom/>
-          <wp:docPr id="5" name="Imagen 5"/>
+          <wp:docPr id="10" name="Imagen 10"/>
           <wp:cNvGraphicFramePr>
             <a:graphicFrameLocks xmlns:a="http://schemas.openxmlformats.org/drawingml/2006/main" noChangeAspect="1"/>
           </wp:cNvGraphicFramePr>
@@ -4651,6 +5978,16 @@
 </w:hdr>
 </file>
 
+<file path=word/header3.xml><?xml version="1.0" encoding="utf-8"?>
+<w:hdr xmlns:wpc="http://schemas.microsoft.com/office/word/2010/wordprocessingCanvas" xmlns:mc="http://schemas.openxmlformats.org/markup-compatibility/2006" xmlns:o="urn:schemas-microsoft-com:office:office" xmlns:r="http://schemas.openxmlformats.org/officeDocument/2006/relationships" xmlns:m="http://schemas.openxmlformats.org/officeDocument/2006/math" xmlns:v="urn:schemas-microsoft-com:vml" xmlns:wp14="http://schemas.microsoft.com/office/word/2010/wordprocessingDrawing" xmlns:wp="http://schemas.openxmlformats.org/drawingml/2006/wordprocessingDrawing" xmlns:w10="urn:schemas-microsoft-com:office:word" xmlns:w="http://schemas.openxmlformats.org/wordprocessingml/2006/main" xmlns:w14="http://schemas.microsoft.com/office/word/2010/wordml" xmlns:wpg="http://schemas.microsoft.com/office/word/2010/wordprocessingGroup" xmlns:wpi="http://schemas.microsoft.com/office/word/2010/wordprocessingInk" xmlns:wne="http://schemas.microsoft.com/office/word/2006/wordml" xmlns:wps="http://schemas.microsoft.com/office/word/2010/wordprocessingShape" mc:Ignorable="w14 wp14">
+  <w:p>
+    <w:pPr>
+      <w:pStyle w:val="Encabezado"/>
+    </w:pPr>
+  </w:p>
+</w:hdr>
+</file>
+
 <file path=word/numbering.xml><?xml version="1.0" encoding="utf-8"?>
 <w:numbering xmlns:wpc="http://schemas.microsoft.com/office/word/2010/wordprocessingCanvas" xmlns:mc="http://schemas.openxmlformats.org/markup-compatibility/2006" xmlns:o="urn:schemas-microsoft-com:office:office" xmlns:r="http://schemas.openxmlformats.org/officeDocument/2006/relationships" xmlns:m="http://schemas.openxmlformats.org/officeDocument/2006/math" xmlns:v="urn:schemas-microsoft-com:vml" xmlns:wp14="http://schemas.microsoft.com/office/word/2010/wordprocessingDrawing" xmlns:wp="http://schemas.openxmlformats.org/drawingml/2006/wordprocessingDrawing" xmlns:w10="urn:schemas-microsoft-com:office:word" xmlns:w="http://schemas.openxmlformats.org/wordprocessingml/2006/main" xmlns:w14="http://schemas.microsoft.com/office/word/2010/wordml" xmlns:wpg="http://schemas.microsoft.com/office/word/2010/wordprocessingGroup" xmlns:wpi="http://schemas.microsoft.com/office/word/2010/wordprocessingInk" xmlns:wne="http://schemas.microsoft.com/office/word/2006/wordml" xmlns:wps="http://schemas.microsoft.com/office/word/2010/wordprocessingShape" mc:Ignorable="w14 wp14">
   <w:abstractNum w:abstractNumId="0">
@@ -6011,6 +7348,92 @@
     </w:lvl>
   </w:abstractNum>
   <w:abstractNum w:abstractNumId="14">
+    <w:nsid w:val="3A562B3F"/>
+    <w:multiLevelType w:val="multilevel"/>
+    <w:tmpl w:val="0C0A001F"/>
+    <w:lvl w:ilvl="0">
+      <w:start w:val="1"/>
+      <w:numFmt w:val="decimal"/>
+      <w:lvlText w:val="%1."/>
+      <w:lvlJc w:val="left"/>
+      <w:pPr>
+        <w:ind w:left="360" w:hanging="360"/>
+      </w:pPr>
+    </w:lvl>
+    <w:lvl w:ilvl="1">
+      <w:start w:val="1"/>
+      <w:numFmt w:val="decimal"/>
+      <w:lvlText w:val="%1.%2."/>
+      <w:lvlJc w:val="left"/>
+      <w:pPr>
+        <w:ind w:left="792" w:hanging="432"/>
+      </w:pPr>
+    </w:lvl>
+    <w:lvl w:ilvl="2">
+      <w:start w:val="1"/>
+      <w:numFmt w:val="decimal"/>
+      <w:lvlText w:val="%1.%2.%3."/>
+      <w:lvlJc w:val="left"/>
+      <w:pPr>
+        <w:ind w:left="1224" w:hanging="504"/>
+      </w:pPr>
+    </w:lvl>
+    <w:lvl w:ilvl="3">
+      <w:start w:val="1"/>
+      <w:numFmt w:val="decimal"/>
+      <w:lvlText w:val="%1.%2.%3.%4."/>
+      <w:lvlJc w:val="left"/>
+      <w:pPr>
+        <w:ind w:left="1728" w:hanging="648"/>
+      </w:pPr>
+    </w:lvl>
+    <w:lvl w:ilvl="4">
+      <w:start w:val="1"/>
+      <w:numFmt w:val="decimal"/>
+      <w:lvlText w:val="%1.%2.%3.%4.%5."/>
+      <w:lvlJc w:val="left"/>
+      <w:pPr>
+        <w:ind w:left="2232" w:hanging="792"/>
+      </w:pPr>
+    </w:lvl>
+    <w:lvl w:ilvl="5">
+      <w:start w:val="1"/>
+      <w:numFmt w:val="decimal"/>
+      <w:lvlText w:val="%1.%2.%3.%4.%5.%6."/>
+      <w:lvlJc w:val="left"/>
+      <w:pPr>
+        <w:ind w:left="2736" w:hanging="936"/>
+      </w:pPr>
+    </w:lvl>
+    <w:lvl w:ilvl="6">
+      <w:start w:val="1"/>
+      <w:numFmt w:val="decimal"/>
+      <w:lvlText w:val="%1.%2.%3.%4.%5.%6.%7."/>
+      <w:lvlJc w:val="left"/>
+      <w:pPr>
+        <w:ind w:left="3240" w:hanging="1080"/>
+      </w:pPr>
+    </w:lvl>
+    <w:lvl w:ilvl="7">
+      <w:start w:val="1"/>
+      <w:numFmt w:val="decimal"/>
+      <w:lvlText w:val="%1.%2.%3.%4.%5.%6.%7.%8."/>
+      <w:lvlJc w:val="left"/>
+      <w:pPr>
+        <w:ind w:left="3744" w:hanging="1224"/>
+      </w:pPr>
+    </w:lvl>
+    <w:lvl w:ilvl="8">
+      <w:start w:val="1"/>
+      <w:numFmt w:val="decimal"/>
+      <w:lvlText w:val="%1.%2.%3.%4.%5.%6.%7.%8.%9."/>
+      <w:lvlJc w:val="left"/>
+      <w:pPr>
+        <w:ind w:left="4320" w:hanging="1440"/>
+      </w:pPr>
+    </w:lvl>
+  </w:abstractNum>
+  <w:abstractNum w:abstractNumId="15">
     <w:nsid w:val="42DB0EA4"/>
     <w:multiLevelType w:val="multilevel"/>
     <w:tmpl w:val="D30C18EC"/>
@@ -6123,7 +7546,7 @@
       </w:rPr>
     </w:lvl>
   </w:abstractNum>
-  <w:abstractNum w:abstractNumId="15">
+  <w:abstractNum w:abstractNumId="16">
     <w:nsid w:val="4DD34DE2"/>
     <w:multiLevelType w:val="hybridMultilevel"/>
     <w:tmpl w:val="19D0C046"/>
@@ -6212,7 +7635,7 @@
       </w:pPr>
     </w:lvl>
   </w:abstractNum>
-  <w:abstractNum w:abstractNumId="16">
+  <w:abstractNum w:abstractNumId="17">
     <w:nsid w:val="51B70F70"/>
     <w:multiLevelType w:val="hybridMultilevel"/>
     <w:tmpl w:val="030648F8"/>
@@ -6301,7 +7724,7 @@
       </w:pPr>
     </w:lvl>
   </w:abstractNum>
-  <w:abstractNum w:abstractNumId="17">
+  <w:abstractNum w:abstractNumId="18">
     <w:nsid w:val="5207239D"/>
     <w:multiLevelType w:val="multilevel"/>
     <w:tmpl w:val="0C0A001F"/>
@@ -6387,7 +7810,7 @@
       </w:pPr>
     </w:lvl>
   </w:abstractNum>
-  <w:abstractNum w:abstractNumId="18">
+  <w:abstractNum w:abstractNumId="19">
     <w:nsid w:val="57325730"/>
     <w:multiLevelType w:val="hybridMultilevel"/>
     <w:tmpl w:val="3D86939C"/>
@@ -6473,7 +7896,7 @@
       </w:pPr>
     </w:lvl>
   </w:abstractNum>
-  <w:abstractNum w:abstractNumId="19">
+  <w:abstractNum w:abstractNumId="20">
     <w:nsid w:val="58266F3F"/>
     <w:multiLevelType w:val="hybridMultilevel"/>
     <w:tmpl w:val="217CE498"/>
@@ -6562,7 +7985,7 @@
       </w:pPr>
     </w:lvl>
   </w:abstractNum>
-  <w:abstractNum w:abstractNumId="20">
+  <w:abstractNum w:abstractNumId="21">
     <w:nsid w:val="5DC109D6"/>
     <w:multiLevelType w:val="hybridMultilevel"/>
     <w:tmpl w:val="ECE6CE08"/>
@@ -6651,7 +8074,7 @@
       </w:pPr>
     </w:lvl>
   </w:abstractNum>
-  <w:abstractNum w:abstractNumId="21">
+  <w:abstractNum w:abstractNumId="22">
     <w:nsid w:val="6070693F"/>
     <w:multiLevelType w:val="hybridMultilevel"/>
     <w:tmpl w:val="AF3C12E4"/>
@@ -6737,7 +8160,7 @@
       </w:pPr>
     </w:lvl>
   </w:abstractNum>
-  <w:abstractNum w:abstractNumId="22">
+  <w:abstractNum w:abstractNumId="23">
     <w:nsid w:val="6BFE3F3A"/>
     <w:multiLevelType w:val="multilevel"/>
     <w:tmpl w:val="0C0A001F"/>
@@ -6823,7 +8246,7 @@
       </w:pPr>
     </w:lvl>
   </w:abstractNum>
-  <w:abstractNum w:abstractNumId="23">
+  <w:abstractNum w:abstractNumId="24">
     <w:nsid w:val="6CF11590"/>
     <w:multiLevelType w:val="multilevel"/>
     <w:tmpl w:val="0C0A001F"/>
@@ -6909,7 +8332,7 @@
       </w:pPr>
     </w:lvl>
   </w:abstractNum>
-  <w:abstractNum w:abstractNumId="24">
+  <w:abstractNum w:abstractNumId="25">
     <w:nsid w:val="700E1D15"/>
     <w:multiLevelType w:val="hybridMultilevel"/>
     <w:tmpl w:val="B450F234"/>
@@ -6995,7 +8418,7 @@
       </w:pPr>
     </w:lvl>
   </w:abstractNum>
-  <w:abstractNum w:abstractNumId="25">
+  <w:abstractNum w:abstractNumId="26">
     <w:nsid w:val="766965DC"/>
     <w:multiLevelType w:val="hybridMultilevel"/>
     <w:tmpl w:val="BE6A8776"/>
@@ -7084,7 +8507,7 @@
       </w:pPr>
     </w:lvl>
   </w:abstractNum>
-  <w:abstractNum w:abstractNumId="26">
+  <w:abstractNum w:abstractNumId="27">
     <w:nsid w:val="7B35638E"/>
     <w:multiLevelType w:val="hybridMultilevel"/>
     <w:tmpl w:val="536839E2"/>
@@ -7173,7 +8596,7 @@
       </w:pPr>
     </w:lvl>
   </w:abstractNum>
-  <w:abstractNum w:abstractNumId="27">
+  <w:abstractNum w:abstractNumId="28">
     <w:nsid w:val="7F047F05"/>
     <w:multiLevelType w:val="hybridMultilevel"/>
     <w:tmpl w:val="F42CE05A"/>
@@ -7265,7 +8688,7 @@
       </w:pPr>
     </w:lvl>
   </w:abstractNum>
-  <w:abstractNum w:abstractNumId="28">
+  <w:abstractNum w:abstractNumId="29">
     <w:nsid w:val="7F6471A4"/>
     <w:multiLevelType w:val="hybridMultilevel"/>
     <w:tmpl w:val="E8EAFA8C"/>
@@ -7382,43 +8805,43 @@
     <w:abstractNumId w:val="3"/>
   </w:num>
   <w:num w:numId="2">
-    <w:abstractNumId w:val="14"/>
+    <w:abstractNumId w:val="15"/>
   </w:num>
   <w:num w:numId="3">
     <w:abstractNumId w:val="11"/>
   </w:num>
   <w:num w:numId="4">
-    <w:abstractNumId w:val="28"/>
+    <w:abstractNumId w:val="29"/>
   </w:num>
   <w:num w:numId="5">
-    <w:abstractNumId w:val="21"/>
+    <w:abstractNumId w:val="22"/>
   </w:num>
   <w:num w:numId="6">
     <w:abstractNumId w:val="9"/>
   </w:num>
   <w:num w:numId="7">
-    <w:abstractNumId w:val="24"/>
+    <w:abstractNumId w:val="25"/>
   </w:num>
   <w:num w:numId="8">
     <w:abstractNumId w:val="6"/>
   </w:num>
   <w:num w:numId="9">
-    <w:abstractNumId w:val="18"/>
+    <w:abstractNumId w:val="19"/>
   </w:num>
   <w:num w:numId="10">
-    <w:abstractNumId w:val="27"/>
+    <w:abstractNumId w:val="28"/>
   </w:num>
   <w:num w:numId="11">
     <w:abstractNumId w:val="5"/>
   </w:num>
   <w:num w:numId="12">
-    <w:abstractNumId w:val="26"/>
+    <w:abstractNumId w:val="27"/>
   </w:num>
   <w:num w:numId="13">
     <w:abstractNumId w:val="8"/>
   </w:num>
   <w:num w:numId="14">
-    <w:abstractNumId w:val="15"/>
+    <w:abstractNumId w:val="16"/>
   </w:num>
   <w:num w:numId="15">
     <w:abstractNumId w:val="7"/>
@@ -7427,7 +8850,7 @@
     <w:abstractNumId w:val="13"/>
   </w:num>
   <w:num w:numId="17">
-    <w:abstractNumId w:val="20"/>
+    <w:abstractNumId w:val="21"/>
   </w:num>
   <w:num w:numId="18">
     <w:abstractNumId w:val="0"/>
@@ -7436,25 +8859,25 @@
     <w:abstractNumId w:val="10"/>
   </w:num>
   <w:num w:numId="20">
-    <w:abstractNumId w:val="19"/>
+    <w:abstractNumId w:val="20"/>
   </w:num>
   <w:num w:numId="21">
-    <w:abstractNumId w:val="16"/>
+    <w:abstractNumId w:val="17"/>
   </w:num>
   <w:num w:numId="22">
     <w:abstractNumId w:val="4"/>
   </w:num>
   <w:num w:numId="23">
-    <w:abstractNumId w:val="17"/>
+    <w:abstractNumId w:val="18"/>
   </w:num>
   <w:num w:numId="24">
     <w:abstractNumId w:val="12"/>
   </w:num>
   <w:num w:numId="25">
-    <w:abstractNumId w:val="23"/>
+    <w:abstractNumId w:val="24"/>
   </w:num>
   <w:num w:numId="26">
-    <w:abstractNumId w:val="25"/>
+    <w:abstractNumId w:val="26"/>
   </w:num>
   <w:num w:numId="27">
     <w:abstractNumId w:val="1"/>
@@ -7463,7 +8886,10 @@
     <w:abstractNumId w:val="2"/>
   </w:num>
   <w:num w:numId="29">
-    <w:abstractNumId w:val="22"/>
+    <w:abstractNumId w:val="23"/>
+  </w:num>
+  <w:num w:numId="30">
+    <w:abstractNumId w:val="14"/>
   </w:num>
   <w:numIdMacAtCleanup w:val="9"/>
 </w:numbering>
@@ -10029,6 +11455,272 @@
 </w:styles>
 </file>
 
+<file path=word/charts/chart1.xml><?xml version="1.0" encoding="utf-8"?>
+<c:chartSpace xmlns:c="http://schemas.openxmlformats.org/drawingml/2006/chart" xmlns:a="http://schemas.openxmlformats.org/drawingml/2006/main" xmlns:r="http://schemas.openxmlformats.org/officeDocument/2006/relationships">
+  <c:date1904 val="0"/>
+  <c:lang val="es-ES"/>
+  <c:roundedCorners val="0"/>
+  <mc:AlternateContent xmlns:mc="http://schemas.openxmlformats.org/markup-compatibility/2006">
+    <mc:Choice xmlns:c14="http://schemas.microsoft.com/office/drawing/2007/8/2/chart" Requires="c14">
+      <c14:style val="102"/>
+    </mc:Choice>
+    <mc:Fallback>
+      <c:style val="2"/>
+    </mc:Fallback>
+  </mc:AlternateContent>
+  <c:chart>
+    <c:autoTitleDeleted val="0"/>
+    <c:plotArea>
+      <c:layout>
+        <c:manualLayout>
+          <c:layoutTarget val="inner"/>
+          <c:xMode val="edge"/>
+          <c:yMode val="edge"/>
+          <c:x val="0.179251455357503"/>
+          <c:y val="4.4057617797775277E-2"/>
+          <c:w val="0.79596039215577419"/>
+          <c:h val="0.67218510972356715"/>
+        </c:manualLayout>
+      </c:layout>
+      <c:lineChart>
+        <c:grouping val="standard"/>
+        <c:varyColors val="0"/>
+        <c:ser>
+          <c:idx val="0"/>
+          <c:order val="0"/>
+          <c:tx>
+            <c:v>Ingresos</c:v>
+          </c:tx>
+          <c:marker>
+            <c:symbol val="none"/>
+          </c:marker>
+          <c:cat>
+            <c:strRef>
+              <c:f>Hoja1!$X$2:$AJ$2</c:f>
+              <c:strCache>
+                <c:ptCount val="13"/>
+                <c:pt idx="0">
+                  <c:v>SEPTIEMBRE</c:v>
+                </c:pt>
+                <c:pt idx="1">
+                  <c:v>OCTUBRE</c:v>
+                </c:pt>
+                <c:pt idx="2">
+                  <c:v>NOVIEMBRE</c:v>
+                </c:pt>
+                <c:pt idx="3">
+                  <c:v>DICIEMBRE</c:v>
+                </c:pt>
+                <c:pt idx="4">
+                  <c:v>ENERO</c:v>
+                </c:pt>
+                <c:pt idx="5">
+                  <c:v>FEBRERO</c:v>
+                </c:pt>
+                <c:pt idx="6">
+                  <c:v>MARZO</c:v>
+                </c:pt>
+                <c:pt idx="7">
+                  <c:v>ABRIL</c:v>
+                </c:pt>
+                <c:pt idx="8">
+                  <c:v>MAYO</c:v>
+                </c:pt>
+                <c:pt idx="9">
+                  <c:v>JUNIO</c:v>
+                </c:pt>
+                <c:pt idx="10">
+                  <c:v>JULIO</c:v>
+                </c:pt>
+                <c:pt idx="11">
+                  <c:v>AGOSTO</c:v>
+                </c:pt>
+                <c:pt idx="12">
+                  <c:v>SEPTIEMBRE</c:v>
+                </c:pt>
+              </c:strCache>
+            </c:strRef>
+          </c:cat>
+          <c:val>
+            <c:numRef>
+              <c:f>Hoja1!$X$12:$AJ$12</c:f>
+              <c:numCache>
+                <c:formatCode>#,##0.00\ "€"</c:formatCode>
+                <c:ptCount val="13"/>
+                <c:pt idx="0">
+                  <c:v>444413.87199999997</c:v>
+                </c:pt>
+                <c:pt idx="1">
+                  <c:v>444413.87199999997</c:v>
+                </c:pt>
+                <c:pt idx="2">
+                  <c:v>444413.87199999997</c:v>
+                </c:pt>
+                <c:pt idx="3">
+                  <c:v>888827.74399999995</c:v>
+                </c:pt>
+                <c:pt idx="4">
+                  <c:v>888827.74399999995</c:v>
+                </c:pt>
+                <c:pt idx="5">
+                  <c:v>888827.74399999995</c:v>
+                </c:pt>
+                <c:pt idx="6">
+                  <c:v>1111034.68</c:v>
+                </c:pt>
+                <c:pt idx="7">
+                  <c:v>1333241.6159999999</c:v>
+                </c:pt>
+                <c:pt idx="8">
+                  <c:v>1333241.6159999999</c:v>
+                </c:pt>
+                <c:pt idx="9">
+                  <c:v>1777655.4879999999</c:v>
+                </c:pt>
+                <c:pt idx="10">
+                  <c:v>1777655.4879999999</c:v>
+                </c:pt>
+                <c:pt idx="11">
+                  <c:v>1999862.4239999999</c:v>
+                </c:pt>
+                <c:pt idx="12">
+                  <c:v>2222069.36</c:v>
+                </c:pt>
+              </c:numCache>
+            </c:numRef>
+          </c:val>
+          <c:smooth val="0"/>
+        </c:ser>
+        <c:ser>
+          <c:idx val="1"/>
+          <c:order val="1"/>
+          <c:tx>
+            <c:v>Costes sin contingencias</c:v>
+          </c:tx>
+          <c:marker>
+            <c:symbol val="none"/>
+          </c:marker>
+          <c:val>
+            <c:numRef>
+              <c:f>Hoja1!$X$11:$AJ$11</c:f>
+              <c:numCache>
+                <c:formatCode>#,##0.00\ "€"</c:formatCode>
+                <c:ptCount val="13"/>
+                <c:pt idx="0">
+                  <c:v>75352.307692307688</c:v>
+                </c:pt>
+                <c:pt idx="1">
+                  <c:v>230704.61538461538</c:v>
+                </c:pt>
+                <c:pt idx="2">
+                  <c:v>386056.92307692306</c:v>
+                </c:pt>
+                <c:pt idx="3">
+                  <c:v>541409.23076923075</c:v>
+                </c:pt>
+                <c:pt idx="4">
+                  <c:v>696761.5384615385</c:v>
+                </c:pt>
+                <c:pt idx="5">
+                  <c:v>807759.6794871795</c:v>
+                </c:pt>
+                <c:pt idx="6">
+                  <c:v>934791.15384615387</c:v>
+                </c:pt>
+                <c:pt idx="7">
+                  <c:v>1090697.6282051282</c:v>
+                </c:pt>
+                <c:pt idx="8">
+                  <c:v>1221270.7692307692</c:v>
+                </c:pt>
+                <c:pt idx="9">
+                  <c:v>1335810.576923077</c:v>
+                </c:pt>
+                <c:pt idx="10">
+                  <c:v>1488850.3846153847</c:v>
+                </c:pt>
+                <c:pt idx="11">
+                  <c:v>1641890.1923076925</c:v>
+                </c:pt>
+                <c:pt idx="12">
+                  <c:v>1794930.0000000002</c:v>
+                </c:pt>
+              </c:numCache>
+            </c:numRef>
+          </c:val>
+          <c:smooth val="0"/>
+        </c:ser>
+        <c:dLbls>
+          <c:showLegendKey val="0"/>
+          <c:showVal val="0"/>
+          <c:showCatName val="0"/>
+          <c:showSerName val="0"/>
+          <c:showPercent val="0"/>
+          <c:showBubbleSize val="0"/>
+        </c:dLbls>
+        <c:marker val="1"/>
+        <c:smooth val="0"/>
+        <c:axId val="253021184"/>
+        <c:axId val="254964800"/>
+      </c:lineChart>
+      <c:catAx>
+        <c:axId val="253021184"/>
+        <c:scaling>
+          <c:orientation val="minMax"/>
+        </c:scaling>
+        <c:delete val="0"/>
+        <c:axPos val="b"/>
+        <c:majorTickMark val="out"/>
+        <c:minorTickMark val="none"/>
+        <c:tickLblPos val="nextTo"/>
+        <c:crossAx val="254964800"/>
+        <c:crosses val="autoZero"/>
+        <c:auto val="1"/>
+        <c:lblAlgn val="ctr"/>
+        <c:lblOffset val="100"/>
+        <c:noMultiLvlLbl val="0"/>
+      </c:catAx>
+      <c:valAx>
+        <c:axId val="254964800"/>
+        <c:scaling>
+          <c:orientation val="minMax"/>
+        </c:scaling>
+        <c:delete val="0"/>
+        <c:axPos val="l"/>
+        <c:majorGridlines/>
+        <c:numFmt formatCode="#,##0.00\ &quot;€&quot;" sourceLinked="1"/>
+        <c:majorTickMark val="out"/>
+        <c:minorTickMark val="none"/>
+        <c:tickLblPos val="nextTo"/>
+        <c:crossAx val="253021184"/>
+        <c:crosses val="autoZero"/>
+        <c:crossBetween val="between"/>
+      </c:valAx>
+    </c:plotArea>
+    <c:legend>
+      <c:legendPos val="r"/>
+      <c:layout>
+        <c:manualLayout>
+          <c:xMode val="edge"/>
+          <c:yMode val="edge"/>
+          <c:x val="1.3616964644891219E-2"/>
+          <c:y val="0.89453814748306271"/>
+          <c:w val="0.43485437832900303"/>
+          <c:h val="8.6281572810532919E-2"/>
+        </c:manualLayout>
+      </c:layout>
+      <c:overlay val="0"/>
+    </c:legend>
+    <c:plotVisOnly val="1"/>
+    <c:dispBlanksAs val="gap"/>
+    <c:showDLblsOverMax val="0"/>
+  </c:chart>
+  <c:externalData r:id="rId1">
+    <c:autoUpdate val="0"/>
+  </c:externalData>
+</c:chartSpace>
+</file>
+
 <file path=word/theme/theme1.xml><?xml version="1.0" encoding="utf-8"?>
 <a:theme xmlns:a="http://schemas.openxmlformats.org/drawingml/2006/main" name="Tema de Office">
   <a:themeElements>
@@ -10284,7 +11976,7 @@
   <a:extraClrSchemeLst/>
   <a:extLst>
     <a:ext uri="{05A4C25C-085E-4340-85A3-A5531E510DB2}">
-      <thm15:themeFamily xmlns:thm15="http://schemas.microsoft.com/office/thememl/2012/main" xmlns="" name="Office Theme" id="{62F939B6-93AF-4DB8-9C6B-D6C7DFDC589F}" vid="{4A3C46E8-61CC-4603-A589-7422A47A8E4A}"/>
+      <thm15:themeFamily xmlns="" xmlns:thm15="http://schemas.microsoft.com/office/thememl/2012/main" name="Office Theme" id="{62F939B6-93AF-4DB8-9C6B-D6C7DFDC589F}" vid="{4A3C46E8-61CC-4603-A589-7422A47A8E4A}"/>
     </a:ext>
   </a:extLst>
 </a:theme>
@@ -10295,7 +11987,7 @@
 </file>
 
 <file path=customXml/itemProps1.xml><?xml version="1.0" encoding="utf-8"?>
-<ds:datastoreItem xmlns:ds="http://schemas.openxmlformats.org/officeDocument/2006/customXml" ds:itemID="{3A4C5C89-F87C-4DD3-942B-2737CA7FB7CF}">
+<ds:datastoreItem xmlns:ds="http://schemas.openxmlformats.org/officeDocument/2006/customXml" ds:itemID="{D0783CAD-D8B8-4E21-81F9-5F2C6D66D225}">
   <ds:schemaRefs>
     <ds:schemaRef ds:uri="http://schemas.openxmlformats.org/officeDocument/2006/bibliography"/>
   </ds:schemaRefs>

</xml_diff>